<commit_message>
Doctor is now able to set working hours
</commit_message>
<xml_diff>
--- a/api_documentation/DocGL API description.docx
+++ b/api_documentation/DocGL API description.docx
@@ -226,14 +226,7 @@
           <w:rFonts w:ascii="Lucida Sans" w:hAnsi="Lucida Sans"/>
           <w:lang w:val="en-US"/>
         </w:rPr>
-        <w:t>Registration</w:t>
-      </w:r>
-      <w:r>
-        <w:rPr>
-          <w:rFonts w:ascii="Lucida Sans" w:hAnsi="Lucida Sans"/>
-          <w:lang w:val="en-US"/>
-        </w:rPr>
-        <w:t xml:space="preserve"> endpoint</w:t>
+        <w:t>Registration endpoint</w:t>
       </w:r>
     </w:p>
     <w:p>
@@ -1312,8 +1305,20 @@
           <w:szCs w:val="36"/>
           <w:lang w:val="en-US"/>
         </w:rPr>
-        <w:t xml:space="preserve">POST </w:t>
-      </w:r>
+        <w:t>POST /</w:t>
+      </w:r>
+      <w:proofErr w:type="spellStart"/>
+      <w:r>
+        <w:rPr>
+          <w:rFonts w:ascii="Lucida Sans" w:hAnsi="Lucida Sans"/>
+          <w:b/>
+          <w:sz w:val="36"/>
+          <w:szCs w:val="36"/>
+          <w:lang w:val="en-US"/>
+        </w:rPr>
+        <w:t>api</w:t>
+      </w:r>
+      <w:proofErr w:type="spellEnd"/>
       <w:r>
         <w:rPr>
           <w:rFonts w:ascii="Lucida Sans" w:hAnsi="Lucida Sans"/>
@@ -1333,7 +1338,7 @@
           <w:szCs w:val="36"/>
           <w:lang w:val="en-US"/>
         </w:rPr>
-        <w:t>api</w:t>
+        <w:t>auth</w:t>
       </w:r>
       <w:proofErr w:type="spellEnd"/>
       <w:r>
@@ -1344,28 +1349,6 @@
           <w:szCs w:val="36"/>
           <w:lang w:val="en-US"/>
         </w:rPr>
-        <w:t>/</w:t>
-      </w:r>
-      <w:proofErr w:type="spellStart"/>
-      <w:r>
-        <w:rPr>
-          <w:rFonts w:ascii="Lucida Sans" w:hAnsi="Lucida Sans"/>
-          <w:b/>
-          <w:sz w:val="36"/>
-          <w:szCs w:val="36"/>
-          <w:lang w:val="en-US"/>
-        </w:rPr>
-        <w:t>auth</w:t>
-      </w:r>
-      <w:proofErr w:type="spellEnd"/>
-      <w:r>
-        <w:rPr>
-          <w:rFonts w:ascii="Lucida Sans" w:hAnsi="Lucida Sans"/>
-          <w:b/>
-          <w:sz w:val="36"/>
-          <w:szCs w:val="36"/>
-          <w:lang w:val="en-US"/>
-        </w:rPr>
         <w:t>/logout</w:t>
       </w:r>
     </w:p>
@@ -1382,14 +1365,7 @@
           <w:rFonts w:ascii="Lucida Sans" w:hAnsi="Lucida Sans"/>
           <w:lang w:val="en-US"/>
         </w:rPr>
-        <w:t>Logout</w:t>
-      </w:r>
-      <w:r>
-        <w:rPr>
-          <w:rFonts w:ascii="Lucida Sans" w:hAnsi="Lucida Sans"/>
-          <w:lang w:val="en-US"/>
-        </w:rPr>
-        <w:t xml:space="preserve"> endpoint</w:t>
+        <w:t>Logout endpoint</w:t>
       </w:r>
     </w:p>
     <w:p>
@@ -1539,14 +1515,7 @@
           <w:rFonts w:ascii="Lucida Sans" w:hAnsi="Lucida Sans"/>
           <w:lang w:val="en-US"/>
         </w:rPr>
-        <w:t xml:space="preserve">Gets </w:t>
-      </w:r>
-      <w:r>
-        <w:rPr>
-          <w:rFonts w:ascii="Lucida Sans" w:hAnsi="Lucida Sans"/>
-          <w:lang w:val="en-US"/>
-        </w:rPr>
-        <w:t>all registrations</w:t>
+        <w:t>Gets all registrations</w:t>
       </w:r>
     </w:p>
     <w:p>
@@ -2259,14 +2228,7 @@
           <w:rFonts w:ascii="Lucida Sans" w:hAnsi="Lucida Sans"/>
           <w:lang w:val="en-US"/>
         </w:rPr>
-        <w:t xml:space="preserve">Updates </w:t>
-      </w:r>
-      <w:r>
-        <w:rPr>
-          <w:rFonts w:ascii="Lucida Sans" w:hAnsi="Lucida Sans"/>
-          <w:lang w:val="en-US"/>
-        </w:rPr>
-        <w:t>admin profile</w:t>
+        <w:t>Updates admin profile</w:t>
       </w:r>
     </w:p>
     <w:p>
@@ -2907,28 +2869,7 @@
           <w:rFonts w:ascii="Lucida Sans" w:hAnsi="Lucida Sans"/>
           <w:lang w:val="en-US"/>
         </w:rPr>
-        <w:t>Updates admin</w:t>
-      </w:r>
-      <w:r>
-        <w:rPr>
-          <w:rFonts w:ascii="Lucida Sans" w:hAnsi="Lucida Sans"/>
-          <w:lang w:val="en-US"/>
-        </w:rPr>
-        <w:t>s’</w:t>
-      </w:r>
-      <w:r>
-        <w:rPr>
-          <w:rFonts w:ascii="Lucida Sans" w:hAnsi="Lucida Sans"/>
-          <w:lang w:val="en-US"/>
-        </w:rPr>
-        <w:t xml:space="preserve"> </w:t>
-      </w:r>
-      <w:r>
-        <w:rPr>
-          <w:rFonts w:ascii="Lucida Sans" w:hAnsi="Lucida Sans"/>
-          <w:lang w:val="en-US"/>
-        </w:rPr>
-        <w:t>password</w:t>
+        <w:t>Updates admins’ password</w:t>
       </w:r>
     </w:p>
     <w:p>
@@ -2986,14 +2927,7 @@
           <w:rFonts w:ascii="Lucida Sans" w:hAnsi="Lucida Sans"/>
           <w:lang w:val="en-US"/>
         </w:rPr>
-        <w:t>204</w:t>
-      </w:r>
-      <w:r>
-        <w:rPr>
-          <w:rFonts w:ascii="Lucida Sans" w:hAnsi="Lucida Sans"/>
-          <w:lang w:val="en-US"/>
-        </w:rPr>
-        <w:t xml:space="preserve"> – OK</w:t>
+        <w:t>204 – OK</w:t>
       </w:r>
     </w:p>
     <w:p>
@@ -4496,20 +4430,8 @@
           <w:szCs w:val="36"/>
           <w:lang w:val="en-US"/>
         </w:rPr>
-        <w:t>/doctors/</w:t>
-      </w:r>
-      <w:proofErr w:type="spellStart"/>
-      <w:r>
-        <w:rPr>
-          <w:rFonts w:ascii="Lucida Sans" w:hAnsi="Lucida Sans"/>
-          <w:b/>
-          <w:sz w:val="36"/>
-          <w:szCs w:val="36"/>
-          <w:lang w:val="en-US"/>
-        </w:rPr>
-        <w:t>count</w:t>
-      </w:r>
-      <w:proofErr w:type="spellEnd"/>
+        <w:t>/doctors/count</w:t>
+      </w:r>
     </w:p>
     <w:p>
       <w:pPr>
@@ -4713,42 +4635,23 @@
           <w:szCs w:val="36"/>
           <w:lang w:val="en-US"/>
         </w:rPr>
-        <w:t>/doctors/</w:t>
-      </w:r>
-      <w:proofErr w:type="spellStart"/>
-      <w:r>
-        <w:rPr>
-          <w:rFonts w:ascii="Lucida Sans" w:hAnsi="Lucida Sans"/>
-          <w:b/>
-          <w:sz w:val="36"/>
-          <w:szCs w:val="36"/>
-          <w:lang w:val="en-US"/>
-        </w:rPr>
-        <w:t>likes</w:t>
-      </w:r>
-      <w:proofErr w:type="spellEnd"/>
-    </w:p>
-    <w:p>
-      <w:pPr>
-        <w:spacing w:line="240" w:lineRule="auto"/>
-        <w:rPr>
-          <w:rFonts w:ascii="Lucida Sans" w:hAnsi="Lucida Sans"/>
-          <w:lang w:val="en-US"/>
-        </w:rPr>
-      </w:pPr>
-      <w:r>
-        <w:rPr>
-          <w:rFonts w:ascii="Lucida Sans" w:hAnsi="Lucida Sans"/>
-          <w:lang w:val="en-US"/>
-        </w:rPr>
-        <w:t xml:space="preserve">Gets number of all </w:t>
-      </w:r>
-      <w:r>
-        <w:rPr>
-          <w:rFonts w:ascii="Lucida Sans" w:hAnsi="Lucida Sans"/>
-          <w:lang w:val="en-US"/>
-        </w:rPr>
-        <w:t>likes</w:t>
+        <w:t>/doctors/likes</w:t>
+      </w:r>
+    </w:p>
+    <w:p>
+      <w:pPr>
+        <w:spacing w:line="240" w:lineRule="auto"/>
+        <w:rPr>
+          <w:rFonts w:ascii="Lucida Sans" w:hAnsi="Lucida Sans"/>
+          <w:lang w:val="en-US"/>
+        </w:rPr>
+      </w:pPr>
+      <w:r>
+        <w:rPr>
+          <w:rFonts w:ascii="Lucida Sans" w:hAnsi="Lucida Sans"/>
+          <w:lang w:val="en-US"/>
+        </w:rPr>
+        <w:t>Gets number of all likes</w:t>
       </w:r>
     </w:p>
     <w:p>
@@ -4858,15 +4761,7 @@
           <w:noProof/>
           <w:lang w:val="en-US"/>
         </w:rPr>
-        <w:t xml:space="preserve">  “count</w:t>
-      </w:r>
-      <w:r>
-        <w:rPr>
-          <w:rFonts w:ascii="Lucida Sans" w:hAnsi="Lucida Sans"/>
-          <w:noProof/>
-          <w:lang w:val="en-US"/>
-        </w:rPr>
-        <w:t>” : 108</w:t>
+        <w:t xml:space="preserve">  “count” : 108</w:t>
       </w:r>
     </w:p>
     <w:p>
@@ -4961,14 +4856,7 @@
           <w:rFonts w:ascii="Lucida Sans" w:hAnsi="Lucida Sans"/>
           <w:lang w:val="en-US"/>
         </w:rPr>
-        <w:t xml:space="preserve">Gets </w:t>
-      </w:r>
-      <w:r>
-        <w:rPr>
-          <w:rFonts w:ascii="Lucida Sans" w:hAnsi="Lucida Sans"/>
-          <w:lang w:val="en-US"/>
-        </w:rPr>
-        <w:t>all specializations</w:t>
+        <w:t>Gets all specializations</w:t>
       </w:r>
     </w:p>
     <w:p>
@@ -5219,42 +5107,23 @@
           <w:szCs w:val="36"/>
           <w:lang w:val="en-US"/>
         </w:rPr>
-        <w:t>id}/</w:t>
-      </w:r>
-      <w:proofErr w:type="spellStart"/>
-      <w:r>
-        <w:rPr>
-          <w:rFonts w:ascii="Lucida Sans" w:hAnsi="Lucida Sans"/>
-          <w:b/>
-          <w:sz w:val="36"/>
-          <w:szCs w:val="36"/>
-          <w:lang w:val="en-US"/>
-        </w:rPr>
-        <w:t>appointments</w:t>
-      </w:r>
-      <w:proofErr w:type="spellEnd"/>
-    </w:p>
-    <w:p>
-      <w:pPr>
-        <w:spacing w:line="240" w:lineRule="auto"/>
-        <w:rPr>
-          <w:rFonts w:ascii="Lucida Sans" w:hAnsi="Lucida Sans"/>
-          <w:lang w:val="en-US"/>
-        </w:rPr>
-      </w:pPr>
-      <w:r>
-        <w:rPr>
-          <w:rFonts w:ascii="Lucida Sans" w:hAnsi="Lucida Sans"/>
-          <w:lang w:val="en-US"/>
-        </w:rPr>
-        <w:t xml:space="preserve">Gets </w:t>
-      </w:r>
-      <w:r>
-        <w:rPr>
-          <w:rFonts w:ascii="Lucida Sans" w:hAnsi="Lucida Sans"/>
-          <w:lang w:val="en-US"/>
-        </w:rPr>
-        <w:t>all doctors’ appointments</w:t>
+        <w:t>id}/appointments</w:t>
+      </w:r>
+    </w:p>
+    <w:p>
+      <w:pPr>
+        <w:spacing w:line="240" w:lineRule="auto"/>
+        <w:rPr>
+          <w:rFonts w:ascii="Lucida Sans" w:hAnsi="Lucida Sans"/>
+          <w:lang w:val="en-US"/>
+        </w:rPr>
+      </w:pPr>
+      <w:r>
+        <w:rPr>
+          <w:rFonts w:ascii="Lucida Sans" w:hAnsi="Lucida Sans"/>
+          <w:lang w:val="en-US"/>
+        </w:rPr>
+        <w:t>Gets all doctors’ appointments</w:t>
       </w:r>
     </w:p>
     <w:p>
@@ -5794,14 +5663,7 @@
           <w:rFonts w:ascii="Lucida Sans" w:hAnsi="Lucida Sans"/>
           <w:lang w:val="en-US"/>
         </w:rPr>
-        <w:t>204</w:t>
-      </w:r>
-      <w:r>
-        <w:rPr>
-          <w:rFonts w:ascii="Lucida Sans" w:hAnsi="Lucida Sans"/>
-          <w:lang w:val="en-US"/>
-        </w:rPr>
-        <w:t xml:space="preserve"> – OK</w:t>
+        <w:t>204 – OK</w:t>
       </w:r>
     </w:p>
     <w:p>
@@ -5951,14 +5813,7 @@
           <w:rFonts w:ascii="Lucida Sans" w:hAnsi="Lucida Sans"/>
           <w:lang w:val="en-US"/>
         </w:rPr>
-        <w:t>204</w:t>
-      </w:r>
-      <w:r>
-        <w:rPr>
-          <w:rFonts w:ascii="Lucida Sans" w:hAnsi="Lucida Sans"/>
-          <w:lang w:val="en-US"/>
-        </w:rPr>
-        <w:t xml:space="preserve"> – OK</w:t>
+        <w:t>204 – OK</w:t>
       </w:r>
     </w:p>
     <w:p>
@@ -6076,7 +5931,39 @@
           <w:szCs w:val="36"/>
           <w:lang w:val="en-US"/>
         </w:rPr>
-        <w:t xml:space="preserve">    /api/patients</w:t>
+        <w:t xml:space="preserve"> </w:t>
+      </w:r>
+      <w:r>
+        <w:rPr>
+          <w:rFonts w:ascii="Lucida Sans" w:hAnsi="Lucida Sans"/>
+          <w:b/>
+          <w:sz w:val="36"/>
+          <w:szCs w:val="36"/>
+          <w:lang w:val="en-US"/>
+        </w:rPr>
+        <w:t>/</w:t>
+      </w:r>
+      <w:proofErr w:type="spellStart"/>
+      <w:r>
+        <w:rPr>
+          <w:rFonts w:ascii="Lucida Sans" w:hAnsi="Lucida Sans"/>
+          <w:b/>
+          <w:sz w:val="36"/>
+          <w:szCs w:val="36"/>
+          <w:lang w:val="en-US"/>
+        </w:rPr>
+        <w:t>api</w:t>
+      </w:r>
+      <w:proofErr w:type="spellEnd"/>
+      <w:r>
+        <w:rPr>
+          <w:rFonts w:ascii="Lucida Sans" w:hAnsi="Lucida Sans"/>
+          <w:b/>
+          <w:sz w:val="36"/>
+          <w:szCs w:val="36"/>
+          <w:lang w:val="en-US"/>
+        </w:rPr>
+        <w:t>/doctors</w:t>
       </w:r>
       <w:proofErr w:type="gramStart"/>
       <w:r>
@@ -6087,7 +5974,7 @@
           <w:szCs w:val="36"/>
           <w:lang w:val="en-US"/>
         </w:rPr>
-        <w:t>?limit</w:t>
+        <w:t>/{</w:t>
       </w:r>
       <w:proofErr w:type="gramEnd"/>
       <w:r>
@@ -6098,30 +5985,35 @@
           <w:szCs w:val="36"/>
           <w:lang w:val="en-US"/>
         </w:rPr>
-        <w:t>=x&amp;start=y&amp;sortBy=columnName&amp;way=sortingWay&amp;name=searchedName</w:t>
-      </w:r>
-    </w:p>
-    <w:p>
-      <w:pPr>
-        <w:spacing w:line="240" w:lineRule="auto"/>
-        <w:rPr>
-          <w:rFonts w:ascii="Lucida Sans" w:hAnsi="Lucida Sans"/>
-          <w:lang w:val="en-US"/>
-        </w:rPr>
-      </w:pPr>
-      <w:r>
-        <w:rPr>
-          <w:rFonts w:ascii="Lucida Sans" w:hAnsi="Lucida Sans"/>
-          <w:lang w:val="en-US"/>
-        </w:rPr>
-        <w:t xml:space="preserve">Gets filtered </w:t>
-      </w:r>
-      <w:r>
-        <w:rPr>
-          <w:rFonts w:ascii="Lucida Sans" w:hAnsi="Lucida Sans"/>
-          <w:lang w:val="en-US"/>
-        </w:rPr>
-        <w:t>patients</w:t>
+        <w:t>id}/</w:t>
+      </w:r>
+      <w:proofErr w:type="spellStart"/>
+      <w:r>
+        <w:rPr>
+          <w:rFonts w:ascii="Lucida Sans" w:hAnsi="Lucida Sans"/>
+          <w:b/>
+          <w:sz w:val="36"/>
+          <w:szCs w:val="36"/>
+          <w:lang w:val="en-US"/>
+        </w:rPr>
+        <w:t>workingHours</w:t>
+      </w:r>
+      <w:proofErr w:type="spellEnd"/>
+    </w:p>
+    <w:p>
+      <w:pPr>
+        <w:spacing w:line="240" w:lineRule="auto"/>
+        <w:rPr>
+          <w:rFonts w:ascii="Lucida Sans" w:hAnsi="Lucida Sans"/>
+          <w:lang w:val="en-US"/>
+        </w:rPr>
+      </w:pPr>
+      <w:r>
+        <w:rPr>
+          <w:rFonts w:ascii="Lucida Sans" w:hAnsi="Lucida Sans"/>
+          <w:lang w:val="en-US"/>
+        </w:rPr>
+        <w:t>Returns working hours of doctor</w:t>
       </w:r>
     </w:p>
     <w:p>
@@ -6179,36 +6071,59 @@
           <w:rFonts w:ascii="Lucida Sans" w:hAnsi="Lucida Sans"/>
           <w:lang w:val="en-US"/>
         </w:rPr>
-        <w:t>200 – OK</w:t>
-      </w:r>
-    </w:p>
-    <w:p>
-      <w:pPr>
-        <w:spacing w:line="240" w:lineRule="auto"/>
-        <w:rPr>
-          <w:rFonts w:ascii="Lucida Sans" w:hAnsi="Lucida Sans"/>
-          <w:lang w:val="en-US"/>
-        </w:rPr>
-      </w:pPr>
-      <w:r>
-        <w:rPr>
-          <w:rFonts w:ascii="Lucida Sans" w:hAnsi="Lucida Sans"/>
-          <w:lang w:val="en-US"/>
-        </w:rPr>
-        <w:t>Sample response:</w:t>
-      </w:r>
-    </w:p>
-    <w:p>
-      <w:pPr>
-        <w:spacing w:line="240" w:lineRule="auto"/>
-        <w:rPr>
-          <w:rFonts w:ascii="Lucida Sans" w:hAnsi="Lucida Sans"/>
-          <w:lang w:val="en-US"/>
-        </w:rPr>
-      </w:pPr>
-      <w:r>
-        <w:rPr>
-          <w:rFonts w:ascii="Lucida Sans" w:hAnsi="Lucida Sans"/>
+        <w:t>200</w:t>
+      </w:r>
+      <w:r>
+        <w:rPr>
+          <w:rFonts w:ascii="Lucida Sans" w:hAnsi="Lucida Sans"/>
+          <w:lang w:val="en-US"/>
+        </w:rPr>
+        <w:t xml:space="preserve"> – OK</w:t>
+      </w:r>
+    </w:p>
+    <w:p>
+      <w:pPr>
+        <w:spacing w:after="0" w:line="240" w:lineRule="auto"/>
+        <w:rPr>
+          <w:rFonts w:ascii="Lucida Sans" w:hAnsi="Lucida Sans"/>
+          <w:lang w:val="en-US"/>
+        </w:rPr>
+      </w:pPr>
+      <w:r>
+        <w:rPr>
+          <w:rFonts w:ascii="Lucida Sans" w:hAnsi="Lucida Sans"/>
+          <w:lang w:val="en-US"/>
+        </w:rPr>
+        <w:t xml:space="preserve">Sample </w:t>
+      </w:r>
+      <w:r>
+        <w:rPr>
+          <w:rFonts w:ascii="Lucida Sans" w:hAnsi="Lucida Sans"/>
+          <w:lang w:val="en-US"/>
+        </w:rPr>
+        <w:t>response</w:t>
+      </w:r>
+      <w:r>
+        <w:rPr>
+          <w:rFonts w:ascii="Lucida Sans" w:hAnsi="Lucida Sans"/>
+          <w:lang w:val="en-US"/>
+        </w:rPr>
+        <w:t>:</w:t>
+      </w:r>
+    </w:p>
+    <w:p>
+      <w:pPr>
+        <w:spacing w:line="240" w:lineRule="auto"/>
+        <w:rPr>
+          <w:rFonts w:ascii="Lucida Sans" w:hAnsi="Lucida Sans"/>
+          <w:noProof/>
+          <w:lang w:val="en-US"/>
+        </w:rPr>
+      </w:pPr>
+      <w:r>
+        <w:rPr>
+          <w:rFonts w:ascii="Lucida Sans" w:hAnsi="Lucida Sans"/>
+          <w:noProof/>
           <w:lang w:val="en-US"/>
         </w:rPr>
         <w:t>[</w:t>
@@ -6219,12 +6134,14 @@
         <w:spacing w:after="0" w:line="240" w:lineRule="auto"/>
         <w:rPr>
           <w:rFonts w:ascii="Lucida Sans" w:hAnsi="Lucida Sans"/>
-          <w:lang w:val="en-US"/>
-        </w:rPr>
-      </w:pPr>
-      <w:r>
-        <w:rPr>
-          <w:rFonts w:ascii="Lucida Sans" w:hAnsi="Lucida Sans"/>
+          <w:noProof/>
+          <w:lang w:val="en-US"/>
+        </w:rPr>
+      </w:pPr>
+      <w:r>
+        <w:rPr>
+          <w:rFonts w:ascii="Lucida Sans" w:hAnsi="Lucida Sans"/>
+          <w:noProof/>
           <w:lang w:val="en-US"/>
         </w:rPr>
         <w:t xml:space="preserve">  {</w:t>
@@ -6235,540 +6152,122 @@
         <w:spacing w:after="0" w:line="240" w:lineRule="auto"/>
         <w:rPr>
           <w:rFonts w:ascii="Lucida Sans" w:hAnsi="Lucida Sans"/>
-          <w:lang w:val="en-US"/>
-        </w:rPr>
-      </w:pPr>
-      <w:r>
-        <w:rPr>
-          <w:rFonts w:ascii="Lucida Sans" w:hAnsi="Lucida Sans"/>
-          <w:lang w:val="en-US"/>
-        </w:rPr>
-        <w:t xml:space="preserve">    "</w:t>
-      </w:r>
-      <w:proofErr w:type="gramStart"/>
-      <w:r>
-        <w:rPr>
-          <w:rFonts w:ascii="Lucida Sans" w:hAnsi="Lucida Sans"/>
-          <w:lang w:val="en-US"/>
-        </w:rPr>
-        <w:t>id</w:t>
-      </w:r>
-      <w:proofErr w:type="gramEnd"/>
-      <w:r>
-        <w:rPr>
-          <w:rFonts w:ascii="Lucida Sans" w:hAnsi="Lucida Sans"/>
-          <w:lang w:val="en-US"/>
-        </w:rPr>
-        <w:t>": 1,</w:t>
-      </w:r>
-    </w:p>
-    <w:p>
-      <w:pPr>
-        <w:spacing w:after="0" w:line="240" w:lineRule="auto"/>
-        <w:rPr>
-          <w:rFonts w:ascii="Lucida Sans" w:hAnsi="Lucida Sans"/>
-          <w:lang w:val="en-US"/>
-        </w:rPr>
-      </w:pPr>
-      <w:r>
-        <w:rPr>
-          <w:rFonts w:ascii="Lucida Sans" w:hAnsi="Lucida Sans"/>
-          <w:lang w:val="en-US"/>
-        </w:rPr>
-        <w:t xml:space="preserve">    "</w:t>
-      </w:r>
-      <w:proofErr w:type="spellStart"/>
-      <w:proofErr w:type="gramStart"/>
-      <w:r>
-        <w:rPr>
-          <w:rFonts w:ascii="Lucida Sans" w:hAnsi="Lucida Sans"/>
-          <w:lang w:val="en-US"/>
-        </w:rPr>
-        <w:t>firstName</w:t>
-      </w:r>
-      <w:proofErr w:type="spellEnd"/>
-      <w:proofErr w:type="gramEnd"/>
-      <w:r>
-        <w:rPr>
-          <w:rFonts w:ascii="Lucida Sans" w:hAnsi="Lucida Sans"/>
-          <w:lang w:val="en-US"/>
-        </w:rPr>
-        <w:t>": "patient",</w:t>
-      </w:r>
-    </w:p>
-    <w:p>
-      <w:pPr>
-        <w:spacing w:after="0" w:line="240" w:lineRule="auto"/>
-        <w:rPr>
-          <w:rFonts w:ascii="Lucida Sans" w:hAnsi="Lucida Sans"/>
-          <w:lang w:val="en-US"/>
-        </w:rPr>
-      </w:pPr>
-      <w:r>
-        <w:rPr>
-          <w:rFonts w:ascii="Lucida Sans" w:hAnsi="Lucida Sans"/>
-          <w:lang w:val="en-US"/>
-        </w:rPr>
-        <w:t xml:space="preserve">    "</w:t>
-      </w:r>
-      <w:proofErr w:type="spellStart"/>
-      <w:proofErr w:type="gramStart"/>
-      <w:r>
-        <w:rPr>
-          <w:rFonts w:ascii="Lucida Sans" w:hAnsi="Lucida Sans"/>
-          <w:lang w:val="en-US"/>
-        </w:rPr>
-        <w:t>lastName</w:t>
-      </w:r>
-      <w:proofErr w:type="spellEnd"/>
-      <w:proofErr w:type="gramEnd"/>
-      <w:r>
-        <w:rPr>
-          <w:rFonts w:ascii="Lucida Sans" w:hAnsi="Lucida Sans"/>
-          <w:lang w:val="en-US"/>
-        </w:rPr>
-        <w:t>": "who",</w:t>
-      </w:r>
-    </w:p>
-    <w:p>
-      <w:pPr>
-        <w:spacing w:after="0" w:line="240" w:lineRule="auto"/>
-        <w:rPr>
-          <w:rFonts w:ascii="Lucida Sans" w:hAnsi="Lucida Sans"/>
-          <w:lang w:val="en-US"/>
-        </w:rPr>
-      </w:pPr>
-      <w:r>
-        <w:rPr>
-          <w:rFonts w:ascii="Lucida Sans" w:hAnsi="Lucida Sans"/>
-          <w:lang w:val="en-US"/>
-        </w:rPr>
-        <w:t xml:space="preserve">    "</w:t>
-      </w:r>
-      <w:proofErr w:type="gramStart"/>
-      <w:r>
-        <w:rPr>
-          <w:rFonts w:ascii="Lucida Sans" w:hAnsi="Lucida Sans"/>
-          <w:lang w:val="en-US"/>
-        </w:rPr>
-        <w:t>email</w:t>
-      </w:r>
-      <w:proofErr w:type="gramEnd"/>
-      <w:r>
-        <w:rPr>
-          <w:rFonts w:ascii="Lucida Sans" w:hAnsi="Lucida Sans"/>
-          <w:lang w:val="en-US"/>
-        </w:rPr>
-        <w:t>": "patient@who.cz",</w:t>
-      </w:r>
-    </w:p>
-    <w:p>
-      <w:pPr>
-        <w:spacing w:after="0" w:line="240" w:lineRule="auto"/>
-        <w:rPr>
-          <w:rFonts w:ascii="Lucida Sans" w:hAnsi="Lucida Sans"/>
-          <w:lang w:val="en-US"/>
-        </w:rPr>
-      </w:pPr>
-      <w:r>
-        <w:rPr>
-          <w:rFonts w:ascii="Lucida Sans" w:hAnsi="Lucida Sans"/>
-          <w:lang w:val="en-US"/>
-        </w:rPr>
-        <w:t xml:space="preserve">    "</w:t>
-      </w:r>
-      <w:proofErr w:type="spellStart"/>
-      <w:proofErr w:type="gramStart"/>
-      <w:r>
-        <w:rPr>
-          <w:rFonts w:ascii="Lucida Sans" w:hAnsi="Lucida Sans"/>
-          <w:lang w:val="en-US"/>
-        </w:rPr>
-        <w:t>userName</w:t>
-      </w:r>
-      <w:proofErr w:type="spellEnd"/>
-      <w:proofErr w:type="gramEnd"/>
-      <w:r>
-        <w:rPr>
-          <w:rFonts w:ascii="Lucida Sans" w:hAnsi="Lucida Sans"/>
-          <w:lang w:val="en-US"/>
-        </w:rPr>
-        <w:t>": "</w:t>
-      </w:r>
-      <w:proofErr w:type="spellStart"/>
-      <w:r>
-        <w:rPr>
-          <w:rFonts w:ascii="Lucida Sans" w:hAnsi="Lucida Sans"/>
-          <w:lang w:val="en-US"/>
-        </w:rPr>
-        <w:t>patientwho</w:t>
-      </w:r>
-      <w:proofErr w:type="spellEnd"/>
-      <w:r>
-        <w:rPr>
-          <w:rFonts w:ascii="Lucida Sans" w:hAnsi="Lucida Sans"/>
-          <w:lang w:val="en-US"/>
-        </w:rPr>
-        <w:t>",</w:t>
-      </w:r>
-    </w:p>
-    <w:p>
-      <w:pPr>
-        <w:spacing w:after="0" w:line="240" w:lineRule="auto"/>
-        <w:rPr>
-          <w:rFonts w:ascii="Lucida Sans" w:hAnsi="Lucida Sans"/>
-          <w:lang w:val="en-US"/>
-        </w:rPr>
-      </w:pPr>
-      <w:r>
-        <w:rPr>
-          <w:rFonts w:ascii="Lucida Sans" w:hAnsi="Lucida Sans"/>
-          <w:lang w:val="en-US"/>
-        </w:rPr>
-        <w:t xml:space="preserve">    "</w:t>
-      </w:r>
-      <w:proofErr w:type="spellStart"/>
-      <w:proofErr w:type="gramStart"/>
-      <w:r>
-        <w:rPr>
-          <w:rFonts w:ascii="Lucida Sans" w:hAnsi="Lucida Sans"/>
-          <w:lang w:val="en-US"/>
-        </w:rPr>
-        <w:t>registrationDate</w:t>
-      </w:r>
-      <w:proofErr w:type="spellEnd"/>
-      <w:proofErr w:type="gramEnd"/>
-      <w:r>
-        <w:rPr>
-          <w:rFonts w:ascii="Lucida Sans" w:hAnsi="Lucida Sans"/>
-          <w:lang w:val="en-US"/>
-        </w:rPr>
-        <w:t>": "2017-05-05",</w:t>
-      </w:r>
-    </w:p>
-    <w:p>
-      <w:pPr>
-        <w:spacing w:after="0" w:line="240" w:lineRule="auto"/>
-        <w:rPr>
-          <w:rFonts w:ascii="Lucida Sans" w:hAnsi="Lucida Sans"/>
-          <w:lang w:val="en-US"/>
-        </w:rPr>
-      </w:pPr>
-      <w:r>
-        <w:rPr>
-          <w:rFonts w:ascii="Lucida Sans" w:hAnsi="Lucida Sans"/>
-          <w:lang w:val="en-US"/>
-        </w:rPr>
-        <w:t xml:space="preserve">    "</w:t>
-      </w:r>
-      <w:proofErr w:type="gramStart"/>
-      <w:r>
-        <w:rPr>
-          <w:rFonts w:ascii="Lucida Sans" w:hAnsi="Lucida Sans"/>
-          <w:lang w:val="en-US"/>
-        </w:rPr>
-        <w:t>blocked</w:t>
-      </w:r>
-      <w:proofErr w:type="gramEnd"/>
-      <w:r>
-        <w:rPr>
-          <w:rFonts w:ascii="Lucida Sans" w:hAnsi="Lucida Sans"/>
-          <w:lang w:val="en-US"/>
-        </w:rPr>
-        <w:t>": false</w:t>
-      </w:r>
-    </w:p>
-    <w:p>
-      <w:pPr>
-        <w:spacing w:after="0" w:line="240" w:lineRule="auto"/>
-        <w:rPr>
-          <w:rFonts w:ascii="Lucida Sans" w:hAnsi="Lucida Sans"/>
-          <w:lang w:val="en-US"/>
-        </w:rPr>
-      </w:pPr>
-      <w:r>
-        <w:rPr>
-          <w:rFonts w:ascii="Lucida Sans" w:hAnsi="Lucida Sans"/>
-          <w:lang w:val="en-US"/>
-        </w:rPr>
-        <w:t xml:space="preserve">  },</w:t>
-      </w:r>
-    </w:p>
-    <w:p>
-      <w:pPr>
-        <w:spacing w:after="0" w:line="240" w:lineRule="auto"/>
-        <w:rPr>
-          <w:rFonts w:ascii="Lucida Sans" w:hAnsi="Lucida Sans"/>
-          <w:lang w:val="en-US"/>
-        </w:rPr>
-      </w:pPr>
-      <w:r>
-        <w:rPr>
-          <w:rFonts w:ascii="Lucida Sans" w:hAnsi="Lucida Sans"/>
-          <w:lang w:val="en-US"/>
-        </w:rPr>
-        <w:t xml:space="preserve">  {</w:t>
-      </w:r>
-    </w:p>
-    <w:p>
-      <w:pPr>
-        <w:spacing w:after="0" w:line="240" w:lineRule="auto"/>
-        <w:rPr>
-          <w:rFonts w:ascii="Lucida Sans" w:hAnsi="Lucida Sans"/>
-          <w:lang w:val="en-US"/>
-        </w:rPr>
-      </w:pPr>
-      <w:r>
-        <w:rPr>
-          <w:rFonts w:ascii="Lucida Sans" w:hAnsi="Lucida Sans"/>
-          <w:lang w:val="en-US"/>
-        </w:rPr>
-        <w:t xml:space="preserve">    "</w:t>
-      </w:r>
-      <w:proofErr w:type="gramStart"/>
-      <w:r>
-        <w:rPr>
-          <w:rFonts w:ascii="Lucida Sans" w:hAnsi="Lucida Sans"/>
-          <w:lang w:val="en-US"/>
-        </w:rPr>
-        <w:t>id</w:t>
-      </w:r>
-      <w:proofErr w:type="gramEnd"/>
-      <w:r>
-        <w:rPr>
-          <w:rFonts w:ascii="Lucida Sans" w:hAnsi="Lucida Sans"/>
-          <w:lang w:val="en-US"/>
-        </w:rPr>
-        <w:t>": 2,</w:t>
-      </w:r>
-    </w:p>
-    <w:p>
-      <w:pPr>
-        <w:spacing w:after="0" w:line="240" w:lineRule="auto"/>
-        <w:rPr>
-          <w:rFonts w:ascii="Lucida Sans" w:hAnsi="Lucida Sans"/>
-          <w:lang w:val="en-US"/>
-        </w:rPr>
-      </w:pPr>
-      <w:r>
-        <w:rPr>
-          <w:rFonts w:ascii="Lucida Sans" w:hAnsi="Lucida Sans"/>
-          <w:lang w:val="en-US"/>
-        </w:rPr>
-        <w:t xml:space="preserve">    "</w:t>
-      </w:r>
-      <w:proofErr w:type="spellStart"/>
-      <w:proofErr w:type="gramStart"/>
-      <w:r>
-        <w:rPr>
-          <w:rFonts w:ascii="Lucida Sans" w:hAnsi="Lucida Sans"/>
-          <w:lang w:val="en-US"/>
-        </w:rPr>
-        <w:t>firstName</w:t>
-      </w:r>
-      <w:proofErr w:type="spellEnd"/>
-      <w:proofErr w:type="gramEnd"/>
-      <w:r>
-        <w:rPr>
-          <w:rFonts w:ascii="Lucida Sans" w:hAnsi="Lucida Sans"/>
-          <w:lang w:val="en-US"/>
-        </w:rPr>
-        <w:t>": "Anakin",</w:t>
-      </w:r>
-    </w:p>
-    <w:p>
-      <w:pPr>
-        <w:spacing w:after="0" w:line="240" w:lineRule="auto"/>
-        <w:rPr>
-          <w:rFonts w:ascii="Lucida Sans" w:hAnsi="Lucida Sans"/>
-          <w:lang w:val="en-US"/>
-        </w:rPr>
-      </w:pPr>
-      <w:r>
-        <w:rPr>
-          <w:rFonts w:ascii="Lucida Sans" w:hAnsi="Lucida Sans"/>
-          <w:lang w:val="en-US"/>
-        </w:rPr>
-        <w:t xml:space="preserve">    "</w:t>
-      </w:r>
-      <w:proofErr w:type="spellStart"/>
-      <w:proofErr w:type="gramStart"/>
-      <w:r>
-        <w:rPr>
-          <w:rFonts w:ascii="Lucida Sans" w:hAnsi="Lucida Sans"/>
-          <w:lang w:val="en-US"/>
-        </w:rPr>
-        <w:t>lastName</w:t>
-      </w:r>
-      <w:proofErr w:type="spellEnd"/>
-      <w:proofErr w:type="gramEnd"/>
-      <w:r>
-        <w:rPr>
-          <w:rFonts w:ascii="Lucida Sans" w:hAnsi="Lucida Sans"/>
-          <w:lang w:val="en-US"/>
-        </w:rPr>
-        <w:t>": "Skywalker",</w:t>
-      </w:r>
-    </w:p>
-    <w:p>
-      <w:pPr>
-        <w:spacing w:after="0" w:line="240" w:lineRule="auto"/>
-        <w:rPr>
-          <w:rFonts w:ascii="Lucida Sans" w:hAnsi="Lucida Sans"/>
-          <w:lang w:val="en-US"/>
-        </w:rPr>
-      </w:pPr>
-      <w:r>
-        <w:rPr>
-          <w:rFonts w:ascii="Lucida Sans" w:hAnsi="Lucida Sans"/>
-          <w:lang w:val="en-US"/>
-        </w:rPr>
-        <w:t xml:space="preserve">    "</w:t>
-      </w:r>
-      <w:proofErr w:type="gramStart"/>
-      <w:r>
-        <w:rPr>
-          <w:rFonts w:ascii="Lucida Sans" w:hAnsi="Lucida Sans"/>
-          <w:lang w:val="en-US"/>
-        </w:rPr>
-        <w:t>email</w:t>
-      </w:r>
-      <w:proofErr w:type="gramEnd"/>
-      <w:r>
-        <w:rPr>
-          <w:rFonts w:ascii="Lucida Sans" w:hAnsi="Lucida Sans"/>
-          <w:lang w:val="en-US"/>
-        </w:rPr>
-        <w:t>": "anakin@skywalker.com",</w:t>
-      </w:r>
-    </w:p>
-    <w:p>
-      <w:pPr>
-        <w:spacing w:after="0" w:line="240" w:lineRule="auto"/>
-        <w:rPr>
-          <w:rFonts w:ascii="Lucida Sans" w:hAnsi="Lucida Sans"/>
-          <w:lang w:val="en-US"/>
-        </w:rPr>
-      </w:pPr>
-      <w:r>
-        <w:rPr>
-          <w:rFonts w:ascii="Lucida Sans" w:hAnsi="Lucida Sans"/>
-          <w:lang w:val="en-US"/>
-        </w:rPr>
-        <w:t xml:space="preserve">    "</w:t>
-      </w:r>
-      <w:proofErr w:type="spellStart"/>
-      <w:proofErr w:type="gramStart"/>
-      <w:r>
-        <w:rPr>
-          <w:rFonts w:ascii="Lucida Sans" w:hAnsi="Lucida Sans"/>
-          <w:lang w:val="en-US"/>
-        </w:rPr>
-        <w:t>userName</w:t>
-      </w:r>
-      <w:proofErr w:type="spellEnd"/>
-      <w:proofErr w:type="gramEnd"/>
-      <w:r>
-        <w:rPr>
-          <w:rFonts w:ascii="Lucida Sans" w:hAnsi="Lucida Sans"/>
-          <w:lang w:val="en-US"/>
-        </w:rPr>
-        <w:t>": "</w:t>
-      </w:r>
-      <w:proofErr w:type="spellStart"/>
-      <w:r>
-        <w:rPr>
-          <w:rFonts w:ascii="Lucida Sans" w:hAnsi="Lucida Sans"/>
-          <w:lang w:val="en-US"/>
-        </w:rPr>
-        <w:t>anakin</w:t>
-      </w:r>
-      <w:proofErr w:type="spellEnd"/>
-      <w:r>
-        <w:rPr>
-          <w:rFonts w:ascii="Lucida Sans" w:hAnsi="Lucida Sans"/>
-          <w:lang w:val="en-US"/>
-        </w:rPr>
-        <w:t>",</w:t>
-      </w:r>
-    </w:p>
-    <w:p>
-      <w:pPr>
-        <w:spacing w:after="0" w:line="240" w:lineRule="auto"/>
-        <w:rPr>
-          <w:rFonts w:ascii="Lucida Sans" w:hAnsi="Lucida Sans"/>
-          <w:lang w:val="en-US"/>
-        </w:rPr>
-      </w:pPr>
-      <w:r>
-        <w:rPr>
-          <w:rFonts w:ascii="Lucida Sans" w:hAnsi="Lucida Sans"/>
-          <w:lang w:val="en-US"/>
-        </w:rPr>
-        <w:t xml:space="preserve">    "</w:t>
-      </w:r>
-      <w:proofErr w:type="spellStart"/>
-      <w:proofErr w:type="gramStart"/>
-      <w:r>
-        <w:rPr>
-          <w:rFonts w:ascii="Lucida Sans" w:hAnsi="Lucida Sans"/>
-          <w:lang w:val="en-US"/>
-        </w:rPr>
-        <w:t>registrationDate</w:t>
-      </w:r>
-      <w:proofErr w:type="spellEnd"/>
-      <w:proofErr w:type="gramEnd"/>
-      <w:r>
-        <w:rPr>
-          <w:rFonts w:ascii="Lucida Sans" w:hAnsi="Lucida Sans"/>
-          <w:lang w:val="en-US"/>
-        </w:rPr>
-        <w:t>": "2017-05-05",</w:t>
-      </w:r>
-    </w:p>
-    <w:p>
-      <w:pPr>
-        <w:spacing w:after="0" w:line="240" w:lineRule="auto"/>
-        <w:rPr>
-          <w:rFonts w:ascii="Lucida Sans" w:hAnsi="Lucida Sans"/>
-          <w:lang w:val="en-US"/>
-        </w:rPr>
-      </w:pPr>
-      <w:r>
-        <w:rPr>
-          <w:rFonts w:ascii="Lucida Sans" w:hAnsi="Lucida Sans"/>
-          <w:lang w:val="en-US"/>
-        </w:rPr>
-        <w:t xml:space="preserve">    "</w:t>
-      </w:r>
-      <w:proofErr w:type="gramStart"/>
-      <w:r>
-        <w:rPr>
-          <w:rFonts w:ascii="Lucida Sans" w:hAnsi="Lucida Sans"/>
-          <w:lang w:val="en-US"/>
-        </w:rPr>
-        <w:t>blocked</w:t>
-      </w:r>
-      <w:proofErr w:type="gramEnd"/>
-      <w:r>
-        <w:rPr>
-          <w:rFonts w:ascii="Lucida Sans" w:hAnsi="Lucida Sans"/>
-          <w:lang w:val="en-US"/>
-        </w:rPr>
-        <w:t>": false</w:t>
-      </w:r>
-    </w:p>
-    <w:p>
-      <w:pPr>
-        <w:spacing w:after="0" w:line="240" w:lineRule="auto"/>
-        <w:rPr>
-          <w:rFonts w:ascii="Lucida Sans" w:hAnsi="Lucida Sans"/>
-          <w:lang w:val="en-US"/>
-        </w:rPr>
-      </w:pPr>
-      <w:r>
-        <w:rPr>
-          <w:rFonts w:ascii="Lucida Sans" w:hAnsi="Lucida Sans"/>
+          <w:noProof/>
+          <w:lang w:val="en-US"/>
+        </w:rPr>
+      </w:pPr>
+      <w:r>
+        <w:rPr>
+          <w:rFonts w:ascii="Lucida Sans" w:hAnsi="Lucida Sans"/>
+          <w:noProof/>
+          <w:lang w:val="en-US"/>
+        </w:rPr>
+        <w:t xml:space="preserve">    "mondayFrom": "10:40:41",</w:t>
+      </w:r>
+    </w:p>
+    <w:p>
+      <w:pPr>
+        <w:spacing w:after="0" w:line="240" w:lineRule="auto"/>
+        <w:rPr>
+          <w:rFonts w:ascii="Lucida Sans" w:hAnsi="Lucida Sans"/>
+          <w:noProof/>
+          <w:lang w:val="en-US"/>
+        </w:rPr>
+      </w:pPr>
+      <w:r>
+        <w:rPr>
+          <w:rFonts w:ascii="Lucida Sans" w:hAnsi="Lucida Sans"/>
+          <w:noProof/>
+          <w:lang w:val="en-US"/>
+        </w:rPr>
+        <w:t xml:space="preserve">    "mondayTo": "10:40:41",</w:t>
+      </w:r>
+    </w:p>
+    <w:p>
+      <w:pPr>
+        <w:spacing w:after="0" w:line="240" w:lineRule="auto"/>
+        <w:rPr>
+          <w:rFonts w:ascii="Lucida Sans" w:hAnsi="Lucida Sans"/>
+          <w:noProof/>
+          <w:lang w:val="en-US"/>
+        </w:rPr>
+      </w:pPr>
+      <w:r>
+        <w:rPr>
+          <w:rFonts w:ascii="Lucida Sans" w:hAnsi="Lucida Sans"/>
+          <w:noProof/>
+          <w:lang w:val="en-US"/>
+        </w:rPr>
+        <w:t xml:space="preserve">    "thursdayFrom": "10:40:41",</w:t>
+      </w:r>
+    </w:p>
+    <w:p>
+      <w:pPr>
+        <w:spacing w:after="0" w:line="240" w:lineRule="auto"/>
+        <w:rPr>
+          <w:rFonts w:ascii="Lucida Sans" w:hAnsi="Lucida Sans"/>
+          <w:noProof/>
+          <w:lang w:val="en-US"/>
+        </w:rPr>
+      </w:pPr>
+      <w:r>
+        <w:rPr>
+          <w:rFonts w:ascii="Lucida Sans" w:hAnsi="Lucida Sans"/>
+          <w:noProof/>
+          <w:lang w:val="en-US"/>
+        </w:rPr>
+        <w:t xml:space="preserve">    "thursdayTo": "10:40:41",</w:t>
+      </w:r>
+    </w:p>
+    <w:p>
+      <w:pPr>
+        <w:spacing w:after="0" w:line="240" w:lineRule="auto"/>
+        <w:rPr>
+          <w:rFonts w:ascii="Lucida Sans" w:hAnsi="Lucida Sans"/>
+          <w:noProof/>
+          <w:lang w:val="en-US"/>
+        </w:rPr>
+      </w:pPr>
+      <w:r>
+        <w:rPr>
+          <w:rFonts w:ascii="Lucida Sans" w:hAnsi="Lucida Sans"/>
+          <w:noProof/>
+          <w:lang w:val="en-US"/>
+        </w:rPr>
+        <w:t xml:space="preserve">    "fridayFrom": "10:40:41",</w:t>
+      </w:r>
+    </w:p>
+    <w:p>
+      <w:pPr>
+        <w:spacing w:after="0" w:line="240" w:lineRule="auto"/>
+        <w:rPr>
+          <w:rFonts w:ascii="Lucida Sans" w:hAnsi="Lucida Sans"/>
+          <w:noProof/>
+          <w:lang w:val="en-US"/>
+        </w:rPr>
+      </w:pPr>
+      <w:r>
+        <w:rPr>
+          <w:rFonts w:ascii="Lucida Sans" w:hAnsi="Lucida Sans"/>
+          <w:noProof/>
+          <w:lang w:val="en-US"/>
+        </w:rPr>
+        <w:t xml:space="preserve">    "fridayTo": "10:40:41"</w:t>
+      </w:r>
+    </w:p>
+    <w:p>
+      <w:pPr>
+        <w:spacing w:after="0" w:line="240" w:lineRule="auto"/>
+        <w:rPr>
+          <w:rFonts w:ascii="Lucida Sans" w:hAnsi="Lucida Sans"/>
+          <w:noProof/>
+          <w:lang w:val="en-US"/>
+        </w:rPr>
+      </w:pPr>
+      <w:r>
+        <w:rPr>
+          <w:rFonts w:ascii="Lucida Sans" w:hAnsi="Lucida Sans"/>
+          <w:noProof/>
           <w:lang w:val="en-US"/>
         </w:rPr>
         <w:t xml:space="preserve">  }</w:t>
@@ -6779,12 +6278,14 @@
         <w:spacing w:line="240" w:lineRule="auto"/>
         <w:rPr>
           <w:rFonts w:ascii="Lucida Sans" w:hAnsi="Lucida Sans"/>
-          <w:lang w:val="en-US"/>
-        </w:rPr>
-      </w:pPr>
-      <w:r>
-        <w:rPr>
-          <w:rFonts w:ascii="Lucida Sans" w:hAnsi="Lucida Sans"/>
+          <w:noProof/>
+          <w:lang w:val="en-US"/>
+        </w:rPr>
+      </w:pPr>
+      <w:r>
+        <w:rPr>
+          <w:rFonts w:ascii="Lucida Sans" w:hAnsi="Lucida Sans"/>
+          <w:noProof/>
           <w:lang w:val="en-US"/>
         </w:rPr>
         <w:t>]</w:t>
@@ -6792,15 +6293,17 @@
     </w:p>
     <w:p>
       <w:pPr>
-        <w:spacing w:after="0" w:line="240" w:lineRule="auto"/>
-        <w:rPr>
-          <w:rFonts w:ascii="Lucida Sans" w:hAnsi="Lucida Sans"/>
-          <w:lang w:val="en-US"/>
-        </w:rPr>
-      </w:pPr>
-      <w:r>
-        <w:rPr>
-          <w:rFonts w:ascii="Lucida Sans" w:hAnsi="Lucida Sans"/>
+        <w:spacing w:line="240" w:lineRule="auto"/>
+        <w:rPr>
+          <w:rFonts w:ascii="Lucida Sans" w:hAnsi="Lucida Sans"/>
+          <w:noProof/>
+          <w:lang w:val="en-US"/>
+        </w:rPr>
+      </w:pPr>
+      <w:r>
+        <w:rPr>
+          <w:rFonts w:ascii="Lucida Sans" w:hAnsi="Lucida Sans"/>
+          <w:noProof/>
           <w:lang w:val="en-US"/>
         </w:rPr>
         <w:t>Notes:</w:t>
@@ -6813,82 +6316,126 @@
           <w:ilvl w:val="0"/>
           <w:numId w:val="1"/>
         </w:numPr>
-        <w:spacing w:after="0" w:line="240" w:lineRule="auto"/>
-        <w:rPr>
-          <w:rFonts w:ascii="Lucida Sans" w:hAnsi="Lucida Sans"/>
-          <w:lang w:val="en-US"/>
-        </w:rPr>
-      </w:pPr>
-      <w:r>
-        <w:rPr>
-          <w:rFonts w:ascii="Lucida Sans" w:hAnsi="Lucida Sans"/>
-          <w:lang w:val="en-US"/>
-        </w:rPr>
-        <w:t xml:space="preserve">If no query </w:t>
+        <w:spacing w:line="240" w:lineRule="auto"/>
+        <w:rPr>
+          <w:rFonts w:ascii="Lucida Sans" w:hAnsi="Lucida Sans"/>
+          <w:noProof/>
+          <w:lang w:val="en-US"/>
+        </w:rPr>
+      </w:pPr>
+      <w:r>
+        <w:rPr>
+          <w:rFonts w:ascii="Lucida Sans" w:hAnsi="Lucida Sans"/>
+          <w:noProof/>
+          <w:lang w:val="en-US"/>
+        </w:rPr>
+        <w:t>If response is 2 item array, second item represents second working hours interval for day</w:t>
+      </w:r>
+    </w:p>
+    <w:p>
+      <w:pPr>
+        <w:spacing w:line="240" w:lineRule="auto"/>
+        <w:rPr>
+          <w:rFonts w:ascii="Lucida Sans" w:hAnsi="Lucida Sans"/>
+          <w:noProof/>
+          <w:lang w:val="en-US"/>
+        </w:rPr>
+      </w:pPr>
+    </w:p>
+    <w:p>
+      <w:pPr>
+        <w:spacing w:line="240" w:lineRule="auto"/>
+        <w:rPr>
+          <w:rFonts w:ascii="Lucida Sans" w:hAnsi="Lucida Sans"/>
+          <w:b/>
+          <w:sz w:val="36"/>
+          <w:szCs w:val="36"/>
+          <w:lang w:val="en-US"/>
+        </w:rPr>
+      </w:pPr>
+      <w:r>
+        <w:rPr>
+          <w:rFonts w:ascii="Lucida Sans" w:hAnsi="Lucida Sans"/>
+          <w:b/>
+          <w:sz w:val="36"/>
+          <w:szCs w:val="36"/>
+          <w:lang w:val="en-US"/>
+        </w:rPr>
+        <w:t>P</w:t>
+      </w:r>
+      <w:r>
+        <w:rPr>
+          <w:rFonts w:ascii="Lucida Sans" w:hAnsi="Lucida Sans"/>
+          <w:b/>
+          <w:sz w:val="36"/>
+          <w:szCs w:val="36"/>
+          <w:lang w:val="en-US"/>
+        </w:rPr>
+        <w:t>OST</w:t>
+      </w:r>
+      <w:r>
+        <w:rPr>
+          <w:rFonts w:ascii="Lucida Sans" w:hAnsi="Lucida Sans"/>
+          <w:b/>
+          <w:sz w:val="36"/>
+          <w:szCs w:val="36"/>
+          <w:lang w:val="en-US"/>
+        </w:rPr>
+        <w:t xml:space="preserve"> </w:t>
+      </w:r>
+      <w:r>
+        <w:rPr>
+          <w:rFonts w:ascii="Lucida Sans" w:hAnsi="Lucida Sans"/>
+          <w:b/>
+          <w:sz w:val="36"/>
+          <w:szCs w:val="36"/>
+          <w:lang w:val="en-US"/>
+        </w:rPr>
+        <w:t>/</w:t>
       </w:r>
       <w:proofErr w:type="spellStart"/>
       <w:r>
         <w:rPr>
           <w:rFonts w:ascii="Lucida Sans" w:hAnsi="Lucida Sans"/>
-          <w:lang w:val="en-US"/>
-        </w:rPr>
-        <w:t>params</w:t>
+          <w:b/>
+          <w:sz w:val="36"/>
+          <w:szCs w:val="36"/>
+          <w:lang w:val="en-US"/>
+        </w:rPr>
+        <w:t>api</w:t>
       </w:r>
       <w:proofErr w:type="spellEnd"/>
       <w:r>
         <w:rPr>
           <w:rFonts w:ascii="Lucida Sans" w:hAnsi="Lucida Sans"/>
-          <w:lang w:val="en-US"/>
-        </w:rPr>
-        <w:t xml:space="preserve"> are presented endpoint returns all </w:t>
-      </w:r>
-      <w:r>
-        <w:rPr>
-          <w:rFonts w:ascii="Lucida Sans" w:hAnsi="Lucida Sans"/>
-          <w:lang w:val="en-US"/>
-        </w:rPr>
-        <w:t>patients</w:t>
-      </w:r>
-    </w:p>
-    <w:p>
-      <w:pPr>
-        <w:spacing w:line="240" w:lineRule="auto"/>
-        <w:rPr>
-          <w:rFonts w:ascii="Lucida Sans" w:hAnsi="Lucida Sans"/>
-          <w:lang w:val="en-US"/>
-        </w:rPr>
-      </w:pPr>
-    </w:p>
-    <w:p>
-      <w:pPr>
-        <w:spacing w:line="240" w:lineRule="auto"/>
-        <w:rPr>
-          <w:rFonts w:ascii="Lucida Sans" w:hAnsi="Lucida Sans"/>
-          <w:b/>
-          <w:sz w:val="36"/>
-          <w:szCs w:val="36"/>
-          <w:lang w:val="en-US"/>
-        </w:rPr>
-      </w:pPr>
-      <w:r>
-        <w:rPr>
-          <w:rFonts w:ascii="Lucida Sans" w:hAnsi="Lucida Sans"/>
-          <w:b/>
-          <w:sz w:val="36"/>
-          <w:szCs w:val="36"/>
-          <w:lang w:val="en-US"/>
-        </w:rPr>
-        <w:t xml:space="preserve">GET </w:t>
-      </w:r>
-      <w:r>
-        <w:rPr>
-          <w:rFonts w:ascii="Lucida Sans" w:hAnsi="Lucida Sans"/>
-          <w:b/>
-          <w:sz w:val="36"/>
-          <w:szCs w:val="36"/>
-          <w:lang w:val="en-US"/>
-        </w:rPr>
-        <w:t>/</w:t>
+          <w:b/>
+          <w:sz w:val="36"/>
+          <w:szCs w:val="36"/>
+          <w:lang w:val="en-US"/>
+        </w:rPr>
+        <w:t>/doctors</w:t>
+      </w:r>
+      <w:proofErr w:type="gramStart"/>
+      <w:r>
+        <w:rPr>
+          <w:rFonts w:ascii="Lucida Sans" w:hAnsi="Lucida Sans"/>
+          <w:b/>
+          <w:sz w:val="36"/>
+          <w:szCs w:val="36"/>
+          <w:lang w:val="en-US"/>
+        </w:rPr>
+        <w:t>/{</w:t>
+      </w:r>
+      <w:proofErr w:type="gramEnd"/>
+      <w:r>
+        <w:rPr>
+          <w:rFonts w:ascii="Lucida Sans" w:hAnsi="Lucida Sans"/>
+          <w:b/>
+          <w:sz w:val="36"/>
+          <w:szCs w:val="36"/>
+          <w:lang w:val="en-US"/>
+        </w:rPr>
+        <w:t>id}/</w:t>
       </w:r>
       <w:proofErr w:type="spellStart"/>
       <w:r>
@@ -6899,61 +6446,24 @@
           <w:szCs w:val="36"/>
           <w:lang w:val="en-US"/>
         </w:rPr>
-        <w:t>api</w:t>
+        <w:t>workingHours</w:t>
       </w:r>
       <w:proofErr w:type="spellEnd"/>
-      <w:r>
-        <w:rPr>
-          <w:rFonts w:ascii="Lucida Sans" w:hAnsi="Lucida Sans"/>
-          <w:b/>
-          <w:sz w:val="36"/>
-          <w:szCs w:val="36"/>
-          <w:lang w:val="en-US"/>
-        </w:rPr>
-        <w:t>/</w:t>
-      </w:r>
-      <w:r>
-        <w:rPr>
-          <w:rFonts w:ascii="Lucida Sans" w:hAnsi="Lucida Sans"/>
-          <w:b/>
-          <w:sz w:val="36"/>
-          <w:szCs w:val="36"/>
-          <w:lang w:val="en-US"/>
-        </w:rPr>
-        <w:t>patients</w:t>
-      </w:r>
-      <w:r>
-        <w:rPr>
-          <w:rFonts w:ascii="Lucida Sans" w:hAnsi="Lucida Sans"/>
-          <w:b/>
-          <w:sz w:val="36"/>
-          <w:szCs w:val="36"/>
-          <w:lang w:val="en-US"/>
-        </w:rPr>
-        <w:t>/count</w:t>
-      </w:r>
-    </w:p>
-    <w:p>
-      <w:pPr>
-        <w:spacing w:line="240" w:lineRule="auto"/>
-        <w:rPr>
-          <w:rFonts w:ascii="Lucida Sans" w:hAnsi="Lucida Sans"/>
-          <w:lang w:val="en-US"/>
-        </w:rPr>
-      </w:pPr>
-      <w:r>
-        <w:rPr>
-          <w:rFonts w:ascii="Lucida Sans" w:hAnsi="Lucida Sans"/>
-          <w:lang w:val="en-US"/>
-        </w:rPr>
-        <w:t xml:space="preserve">Gets number of all </w:t>
-      </w:r>
-      <w:r>
-        <w:rPr>
-          <w:rFonts w:ascii="Lucida Sans" w:hAnsi="Lucida Sans"/>
-          <w:lang w:val="en-US"/>
-        </w:rPr>
-        <w:t>patients</w:t>
+    </w:p>
+    <w:p>
+      <w:pPr>
+        <w:spacing w:line="240" w:lineRule="auto"/>
+        <w:rPr>
+          <w:rFonts w:ascii="Lucida Sans" w:hAnsi="Lucida Sans"/>
+          <w:lang w:val="en-US"/>
+        </w:rPr>
+      </w:pPr>
+      <w:r>
+        <w:rPr>
+          <w:rFonts w:ascii="Lucida Sans" w:hAnsi="Lucida Sans"/>
+          <w:lang w:val="en-US"/>
+        </w:rPr>
+        <w:t>Sets doctors working hours</w:t>
       </w:r>
     </w:p>
     <w:p>
@@ -7011,34 +6521,60 @@
           <w:rFonts w:ascii="Lucida Sans" w:hAnsi="Lucida Sans"/>
           <w:lang w:val="en-US"/>
         </w:rPr>
-        <w:t>200 – OK</w:t>
-      </w:r>
-    </w:p>
-    <w:p>
-      <w:pPr>
-        <w:spacing w:after="0" w:line="240" w:lineRule="auto"/>
-        <w:rPr>
-          <w:rFonts w:ascii="Lucida Sans" w:hAnsi="Lucida Sans"/>
-          <w:lang w:val="en-US"/>
-        </w:rPr>
-      </w:pPr>
-      <w:r>
-        <w:rPr>
-          <w:rFonts w:ascii="Lucida Sans" w:hAnsi="Lucida Sans"/>
-          <w:lang w:val="en-US"/>
-        </w:rPr>
-        <w:t>Sample response:</w:t>
-      </w:r>
-    </w:p>
-    <w:p>
-      <w:pPr>
-        <w:spacing w:after="0" w:line="240" w:lineRule="auto"/>
-        <w:rPr>
-          <w:rFonts w:ascii="Lucida Sans" w:hAnsi="Lucida Sans"/>
-          <w:noProof/>
-          <w:lang w:val="en-US"/>
-        </w:rPr>
-      </w:pPr>
+        <w:t>204 – OK</w:t>
+      </w:r>
+    </w:p>
+    <w:p>
+      <w:pPr>
+        <w:spacing w:after="0" w:line="240" w:lineRule="auto"/>
+        <w:rPr>
+          <w:rFonts w:ascii="Lucida Sans" w:hAnsi="Lucida Sans"/>
+          <w:lang w:val="en-US"/>
+        </w:rPr>
+      </w:pPr>
+      <w:r>
+        <w:rPr>
+          <w:rFonts w:ascii="Lucida Sans" w:hAnsi="Lucida Sans"/>
+          <w:lang w:val="en-US"/>
+        </w:rPr>
+        <w:t>Sample request:</w:t>
+      </w:r>
+    </w:p>
+    <w:p>
+      <w:pPr>
+        <w:spacing w:line="240" w:lineRule="auto"/>
+        <w:rPr>
+          <w:rFonts w:ascii="Lucida Sans" w:hAnsi="Lucida Sans"/>
+          <w:noProof/>
+          <w:lang w:val="en-US"/>
+        </w:rPr>
+      </w:pPr>
+      <w:r>
+        <w:rPr>
+          <w:rFonts w:ascii="Lucida Sans" w:hAnsi="Lucida Sans"/>
+          <w:noProof/>
+          <w:lang w:val="en-US"/>
+        </w:rPr>
+        <w:t>[</w:t>
+      </w:r>
+    </w:p>
+    <w:p>
+      <w:pPr>
+        <w:spacing w:after="0" w:line="240" w:lineRule="auto"/>
+        <w:rPr>
+          <w:rFonts w:ascii="Lucida Sans" w:hAnsi="Lucida Sans"/>
+          <w:noProof/>
+          <w:lang w:val="en-US"/>
+        </w:rPr>
+      </w:pPr>
+      <w:r>
+        <w:rPr>
+          <w:rFonts w:ascii="Lucida Sans" w:hAnsi="Lucida Sans"/>
+          <w:noProof/>
+          <w:lang w:val="en-US"/>
+        </w:rPr>
+        <w:t xml:space="preserve">  </w:t>
+      </w:r>
       <w:r>
         <w:rPr>
           <w:rFonts w:ascii="Lucida Sans" w:hAnsi="Lucida Sans"/>
@@ -7063,148 +6599,272 @@
           <w:noProof/>
           <w:lang w:val="en-US"/>
         </w:rPr>
-        <w:t xml:space="preserve">  “count” : 10</w:t>
-      </w:r>
-    </w:p>
-    <w:p>
-      <w:pPr>
-        <w:spacing w:after="0" w:line="240" w:lineRule="auto"/>
-        <w:rPr>
-          <w:rFonts w:ascii="Lucida Sans" w:hAnsi="Lucida Sans"/>
-          <w:lang w:val="en-US"/>
-        </w:rPr>
-      </w:pPr>
-      <w:r>
-        <w:rPr>
-          <w:rFonts w:ascii="Lucida Sans" w:hAnsi="Lucida Sans"/>
+        <w:tab/>
+        <w:t>"mondayFrom" : "8:44 am",</w:t>
+      </w:r>
+    </w:p>
+    <w:p>
+      <w:pPr>
+        <w:spacing w:after="0" w:line="240" w:lineRule="auto"/>
+        <w:rPr>
+          <w:rFonts w:ascii="Lucida Sans" w:hAnsi="Lucida Sans"/>
+          <w:noProof/>
+          <w:lang w:val="en-US"/>
+        </w:rPr>
+      </w:pPr>
+      <w:r>
+        <w:rPr>
+          <w:rFonts w:ascii="Lucida Sans" w:hAnsi="Lucida Sans"/>
+          <w:noProof/>
+          <w:lang w:val="en-US"/>
+        </w:rPr>
+        <w:tab/>
+        <w:t>"mondayTo" : "9:50 am"</w:t>
+      </w:r>
+    </w:p>
+    <w:p>
+      <w:pPr>
+        <w:spacing w:after="0" w:line="240" w:lineRule="auto"/>
+        <w:rPr>
+          <w:rFonts w:ascii="Lucida Sans" w:hAnsi="Lucida Sans"/>
+          <w:noProof/>
+          <w:lang w:val="en-US"/>
+        </w:rPr>
+      </w:pPr>
+      <w:r>
+        <w:rPr>
+          <w:rFonts w:ascii="Lucida Sans" w:hAnsi="Lucida Sans"/>
+          <w:noProof/>
+          <w:lang w:val="en-US"/>
+        </w:rPr>
+        <w:t xml:space="preserve">  </w:t>
+      </w:r>
+      <w:r>
+        <w:rPr>
+          <w:rFonts w:ascii="Lucida Sans" w:hAnsi="Lucida Sans"/>
+          <w:noProof/>
           <w:lang w:val="en-US"/>
         </w:rPr>
         <w:t>}</w:t>
       </w:r>
-    </w:p>
-    <w:p>
-      <w:pPr>
-        <w:spacing w:line="240" w:lineRule="auto"/>
-        <w:rPr>
-          <w:rFonts w:ascii="Lucida Sans" w:hAnsi="Lucida Sans"/>
-          <w:lang w:val="en-US"/>
-        </w:rPr>
-      </w:pPr>
-    </w:p>
-    <w:p>
-      <w:pPr>
-        <w:spacing w:line="240" w:lineRule="auto"/>
-        <w:rPr>
-          <w:rFonts w:ascii="Lucida Sans" w:hAnsi="Lucida Sans"/>
-          <w:b/>
-          <w:sz w:val="36"/>
-          <w:szCs w:val="36"/>
-          <w:lang w:val="en-US"/>
-        </w:rPr>
-      </w:pPr>
-      <w:r>
-        <w:rPr>
-          <w:rFonts w:ascii="Lucida Sans" w:hAnsi="Lucida Sans"/>
-          <w:b/>
-          <w:sz w:val="36"/>
-          <w:szCs w:val="36"/>
-          <w:lang w:val="en-US"/>
-        </w:rPr>
-        <w:t xml:space="preserve">GET </w:t>
-      </w:r>
-      <w:r>
-        <w:rPr>
-          <w:rFonts w:ascii="Lucida Sans" w:hAnsi="Lucida Sans"/>
-          <w:b/>
-          <w:sz w:val="36"/>
-          <w:szCs w:val="36"/>
-          <w:lang w:val="en-US"/>
-        </w:rPr>
-        <w:t>/</w:t>
-      </w:r>
-      <w:proofErr w:type="spellStart"/>
-      <w:r>
-        <w:rPr>
-          <w:rFonts w:ascii="Lucida Sans" w:hAnsi="Lucida Sans"/>
-          <w:b/>
-          <w:sz w:val="36"/>
-          <w:szCs w:val="36"/>
-          <w:lang w:val="en-US"/>
-        </w:rPr>
-        <w:t>api</w:t>
-      </w:r>
-      <w:proofErr w:type="spellEnd"/>
-      <w:r>
-        <w:rPr>
-          <w:rFonts w:ascii="Lucida Sans" w:hAnsi="Lucida Sans"/>
-          <w:b/>
-          <w:sz w:val="36"/>
-          <w:szCs w:val="36"/>
-          <w:lang w:val="en-US"/>
-        </w:rPr>
-        <w:t>/</w:t>
-      </w:r>
-      <w:r>
-        <w:rPr>
-          <w:rFonts w:ascii="Lucida Sans" w:hAnsi="Lucida Sans"/>
-          <w:b/>
-          <w:sz w:val="36"/>
-          <w:szCs w:val="36"/>
-          <w:lang w:val="en-US"/>
-        </w:rPr>
-        <w:t>patients</w:t>
-      </w:r>
-      <w:proofErr w:type="gramStart"/>
-      <w:r>
-        <w:rPr>
-          <w:rFonts w:ascii="Lucida Sans" w:hAnsi="Lucida Sans"/>
-          <w:b/>
-          <w:sz w:val="36"/>
-          <w:szCs w:val="36"/>
-          <w:lang w:val="en-US"/>
-        </w:rPr>
-        <w:t>/{</w:t>
-      </w:r>
-      <w:proofErr w:type="gramEnd"/>
-      <w:r>
-        <w:rPr>
-          <w:rFonts w:ascii="Lucida Sans" w:hAnsi="Lucida Sans"/>
-          <w:b/>
-          <w:sz w:val="36"/>
-          <w:szCs w:val="36"/>
-          <w:lang w:val="en-US"/>
-        </w:rPr>
-        <w:t>id}/appointments</w:t>
-      </w:r>
-    </w:p>
-    <w:p>
-      <w:pPr>
-        <w:spacing w:line="240" w:lineRule="auto"/>
-        <w:rPr>
-          <w:rFonts w:ascii="Lucida Sans" w:hAnsi="Lucida Sans"/>
-          <w:lang w:val="en-US"/>
-        </w:rPr>
-      </w:pPr>
-      <w:r>
-        <w:rPr>
-          <w:rFonts w:ascii="Lucida Sans" w:hAnsi="Lucida Sans"/>
-          <w:lang w:val="en-US"/>
-        </w:rPr>
-        <w:t xml:space="preserve">Gets all </w:t>
-      </w:r>
-      <w:r>
-        <w:rPr>
-          <w:rFonts w:ascii="Lucida Sans" w:hAnsi="Lucida Sans"/>
-          <w:lang w:val="en-US"/>
-        </w:rPr>
-        <w:t>patients’</w:t>
-      </w:r>
-      <w:r>
-        <w:rPr>
-          <w:rFonts w:ascii="Lucida Sans" w:hAnsi="Lucida Sans"/>
-          <w:lang w:val="en-US"/>
-        </w:rPr>
-        <w:t xml:space="preserve"> appointments</w:t>
+      <w:r>
+        <w:rPr>
+          <w:rFonts w:ascii="Lucida Sans" w:hAnsi="Lucida Sans"/>
+          <w:noProof/>
+          <w:lang w:val="en-US"/>
+        </w:rPr>
+        <w:t>,</w:t>
+      </w:r>
+    </w:p>
+    <w:p>
+      <w:pPr>
+        <w:spacing w:after="0" w:line="240" w:lineRule="auto"/>
+        <w:rPr>
+          <w:rFonts w:ascii="Lucida Sans" w:hAnsi="Lucida Sans"/>
+          <w:noProof/>
+          <w:lang w:val="en-US"/>
+        </w:rPr>
+      </w:pPr>
+      <w:r>
+        <w:rPr>
+          <w:rFonts w:ascii="Lucida Sans" w:hAnsi="Lucida Sans"/>
+          <w:noProof/>
+          <w:lang w:val="en-US"/>
+        </w:rPr>
+        <w:t xml:space="preserve">  </w:t>
+      </w:r>
+      <w:r>
+        <w:rPr>
+          <w:rFonts w:ascii="Lucida Sans" w:hAnsi="Lucida Sans"/>
+          <w:noProof/>
+          <w:lang w:val="en-US"/>
+        </w:rPr>
+        <w:t>{</w:t>
+      </w:r>
+    </w:p>
+    <w:p>
+      <w:pPr>
+        <w:spacing w:after="0" w:line="240" w:lineRule="auto"/>
+        <w:rPr>
+          <w:rFonts w:ascii="Lucida Sans" w:hAnsi="Lucida Sans"/>
+          <w:noProof/>
+          <w:lang w:val="en-US"/>
+        </w:rPr>
+      </w:pPr>
+      <w:r>
+        <w:rPr>
+          <w:rFonts w:ascii="Lucida Sans" w:hAnsi="Lucida Sans"/>
+          <w:noProof/>
+          <w:lang w:val="en-US"/>
+        </w:rPr>
+        <w:tab/>
+        <w:t>"mondayFrom" : "</w:t>
+      </w:r>
+      <w:r>
+        <w:rPr>
+          <w:rFonts w:ascii="Lucida Sans" w:hAnsi="Lucida Sans"/>
+          <w:noProof/>
+          <w:lang w:val="en-US"/>
+        </w:rPr>
+        <w:t>1:30 pm</w:t>
+      </w:r>
+      <w:r>
+        <w:rPr>
+          <w:rFonts w:ascii="Lucida Sans" w:hAnsi="Lucida Sans"/>
+          <w:noProof/>
+          <w:lang w:val="en-US"/>
+        </w:rPr>
+        <w:t>",</w:t>
+      </w:r>
+    </w:p>
+    <w:p>
+      <w:pPr>
+        <w:spacing w:after="0" w:line="240" w:lineRule="auto"/>
+        <w:rPr>
+          <w:rFonts w:ascii="Lucida Sans" w:hAnsi="Lucida Sans"/>
+          <w:noProof/>
+          <w:lang w:val="en-US"/>
+        </w:rPr>
+      </w:pPr>
+      <w:r>
+        <w:rPr>
+          <w:rFonts w:ascii="Lucida Sans" w:hAnsi="Lucida Sans"/>
+          <w:noProof/>
+          <w:lang w:val="en-US"/>
+        </w:rPr>
+        <w:tab/>
+        <w:t>"mondayTo" : "</w:t>
+      </w:r>
+      <w:r>
+        <w:rPr>
+          <w:rFonts w:ascii="Lucida Sans" w:hAnsi="Lucida Sans"/>
+          <w:noProof/>
+          <w:lang w:val="en-US"/>
+        </w:rPr>
+        <w:t>5:00 pm</w:t>
+      </w:r>
+      <w:r>
+        <w:rPr>
+          <w:rFonts w:ascii="Lucida Sans" w:hAnsi="Lucida Sans"/>
+          <w:noProof/>
+          <w:lang w:val="en-US"/>
+        </w:rPr>
+        <w:t>"</w:t>
+      </w:r>
+    </w:p>
+    <w:p>
+      <w:pPr>
+        <w:spacing w:after="0" w:line="240" w:lineRule="auto"/>
+        <w:rPr>
+          <w:rFonts w:ascii="Lucida Sans" w:hAnsi="Lucida Sans"/>
+          <w:noProof/>
+          <w:lang w:val="en-US"/>
+        </w:rPr>
+      </w:pPr>
+      <w:r>
+        <w:rPr>
+          <w:rFonts w:ascii="Lucida Sans" w:hAnsi="Lucida Sans"/>
+          <w:noProof/>
+          <w:lang w:val="en-US"/>
+        </w:rPr>
+        <w:t xml:space="preserve">  </w:t>
+      </w:r>
+      <w:r>
+        <w:rPr>
+          <w:rFonts w:ascii="Lucida Sans" w:hAnsi="Lucida Sans"/>
+          <w:noProof/>
+          <w:lang w:val="en-US"/>
+        </w:rPr>
+        <w:t>}</w:t>
+      </w:r>
+      <w:bookmarkStart w:id="0" w:name="_GoBack"/>
+      <w:bookmarkEnd w:id="0"/>
+    </w:p>
+    <w:p>
+      <w:pPr>
+        <w:spacing w:after="0" w:line="240" w:lineRule="auto"/>
+        <w:rPr>
+          <w:rFonts w:ascii="Lucida Sans" w:hAnsi="Lucida Sans"/>
+          <w:noProof/>
+          <w:lang w:val="en-US"/>
+        </w:rPr>
+      </w:pPr>
+    </w:p>
+    <w:p>
+      <w:pPr>
+        <w:spacing w:line="240" w:lineRule="auto"/>
+        <w:rPr>
+          <w:rFonts w:ascii="Lucida Sans" w:hAnsi="Lucida Sans"/>
+          <w:noProof/>
+          <w:lang w:val="en-US"/>
+        </w:rPr>
+      </w:pPr>
+      <w:r>
+        <w:rPr>
+          <w:rFonts w:ascii="Lucida Sans" w:hAnsi="Lucida Sans"/>
+          <w:noProof/>
+          <w:lang w:val="en-US"/>
+        </w:rPr>
+        <w:t>]</w:t>
+      </w:r>
+    </w:p>
+    <w:p>
+      <w:pPr>
+        <w:spacing w:line="240" w:lineRule="auto"/>
+        <w:rPr>
+          <w:rFonts w:ascii="Lucida Sans" w:hAnsi="Lucida Sans"/>
+          <w:b/>
+          <w:sz w:val="36"/>
+          <w:szCs w:val="36"/>
+          <w:lang w:val="en-US"/>
+        </w:rPr>
+      </w:pPr>
+      <w:r>
+        <w:rPr>
+          <w:rFonts w:ascii="Lucida Sans" w:hAnsi="Lucida Sans"/>
+          <w:b/>
+          <w:sz w:val="36"/>
+          <w:szCs w:val="36"/>
+          <w:lang w:val="en-US"/>
+        </w:rPr>
+        <w:lastRenderedPageBreak/>
+        <w:t>GET</w:t>
+      </w:r>
+      <w:r>
+        <w:rPr>
+          <w:rFonts w:ascii="Lucida Sans" w:hAnsi="Lucida Sans"/>
+          <w:b/>
+          <w:sz w:val="36"/>
+          <w:szCs w:val="36"/>
+          <w:lang w:val="en-US"/>
+        </w:rPr>
+        <w:t xml:space="preserve">    /api/patients</w:t>
+      </w:r>
+      <w:r>
+        <w:rPr>
+          <w:rFonts w:ascii="Lucida Sans" w:hAnsi="Lucida Sans"/>
+          <w:b/>
+          <w:sz w:val="36"/>
+          <w:szCs w:val="36"/>
+          <w:lang w:val="en-US"/>
+        </w:rPr>
+        <w:t>?limit=x&amp;start=y&amp;sortBy=columnName&amp;way=sortingWay&amp;name=searchedName</w:t>
+      </w:r>
+    </w:p>
+    <w:p>
+      <w:pPr>
+        <w:spacing w:line="240" w:lineRule="auto"/>
+        <w:rPr>
+          <w:rFonts w:ascii="Lucida Sans" w:hAnsi="Lucida Sans"/>
+          <w:lang w:val="en-US"/>
+        </w:rPr>
+      </w:pPr>
+      <w:r>
+        <w:rPr>
+          <w:rFonts w:ascii="Lucida Sans" w:hAnsi="Lucida Sans"/>
+          <w:lang w:val="en-US"/>
+        </w:rPr>
+        <w:t>Gets filtered patients</w:t>
       </w:r>
     </w:p>
     <w:p>
@@ -7267,7 +6927,7 @@
     </w:p>
     <w:p>
       <w:pPr>
-        <w:spacing w:after="0" w:line="240" w:lineRule="auto"/>
+        <w:spacing w:line="240" w:lineRule="auto"/>
         <w:rPr>
           <w:rFonts w:ascii="Lucida Sans" w:hAnsi="Lucida Sans"/>
           <w:lang w:val="en-US"/>
@@ -7286,14 +6946,12 @@
         <w:spacing w:line="240" w:lineRule="auto"/>
         <w:rPr>
           <w:rFonts w:ascii="Lucida Sans" w:hAnsi="Lucida Sans"/>
-          <w:noProof/>
-          <w:lang w:val="en-US"/>
-        </w:rPr>
-      </w:pPr>
-      <w:r>
-        <w:rPr>
-          <w:rFonts w:ascii="Lucida Sans" w:hAnsi="Lucida Sans"/>
-          <w:noProof/>
+          <w:lang w:val="en-US"/>
+        </w:rPr>
+      </w:pPr>
+      <w:r>
+        <w:rPr>
+          <w:rFonts w:ascii="Lucida Sans" w:hAnsi="Lucida Sans"/>
           <w:lang w:val="en-US"/>
         </w:rPr>
         <w:t>[</w:t>
@@ -7304,14 +6962,12 @@
         <w:spacing w:after="0" w:line="240" w:lineRule="auto"/>
         <w:rPr>
           <w:rFonts w:ascii="Lucida Sans" w:hAnsi="Lucida Sans"/>
-          <w:noProof/>
-          <w:lang w:val="en-US"/>
-        </w:rPr>
-      </w:pPr>
-      <w:r>
-        <w:rPr>
-          <w:rFonts w:ascii="Lucida Sans" w:hAnsi="Lucida Sans"/>
-          <w:noProof/>
+          <w:lang w:val="en-US"/>
+        </w:rPr>
+      </w:pPr>
+      <w:r>
+        <w:rPr>
+          <w:rFonts w:ascii="Lucida Sans" w:hAnsi="Lucida Sans"/>
           <w:lang w:val="en-US"/>
         </w:rPr>
         <w:t xml:space="preserve">  {</w:t>
@@ -7322,320 +6978,540 @@
         <w:spacing w:after="0" w:line="240" w:lineRule="auto"/>
         <w:rPr>
           <w:rFonts w:ascii="Lucida Sans" w:hAnsi="Lucida Sans"/>
-          <w:noProof/>
-          <w:lang w:val="en-US"/>
-        </w:rPr>
-      </w:pPr>
-      <w:r>
-        <w:rPr>
-          <w:rFonts w:ascii="Lucida Sans" w:hAnsi="Lucida Sans"/>
-          <w:noProof/>
-          <w:lang w:val="en-US"/>
-        </w:rPr>
-        <w:t xml:space="preserve">    "id": 1,</w:t>
-      </w:r>
-    </w:p>
-    <w:p>
-      <w:pPr>
-        <w:spacing w:after="0" w:line="240" w:lineRule="auto"/>
-        <w:rPr>
-          <w:rFonts w:ascii="Lucida Sans" w:hAnsi="Lucida Sans"/>
-          <w:noProof/>
-          <w:lang w:val="en-US"/>
-        </w:rPr>
-      </w:pPr>
-      <w:r>
-        <w:rPr>
-          <w:rFonts w:ascii="Lucida Sans" w:hAnsi="Lucida Sans"/>
-          <w:noProof/>
-          <w:lang w:val="en-US"/>
-        </w:rPr>
-        <w:t xml:space="preserve">    "note": "test",</w:t>
-      </w:r>
-    </w:p>
-    <w:p>
-      <w:pPr>
-        <w:spacing w:after="0" w:line="240" w:lineRule="auto"/>
-        <w:rPr>
-          <w:rFonts w:ascii="Lucida Sans" w:hAnsi="Lucida Sans"/>
-          <w:noProof/>
-          <w:lang w:val="en-US"/>
-        </w:rPr>
-      </w:pPr>
-      <w:r>
-        <w:rPr>
-          <w:rFonts w:ascii="Lucida Sans" w:hAnsi="Lucida Sans"/>
-          <w:noProof/>
-          <w:lang w:val="en-US"/>
-        </w:rPr>
-        <w:t xml:space="preserve">    "doctor": {</w:t>
-      </w:r>
-    </w:p>
-    <w:p>
-      <w:pPr>
-        <w:spacing w:after="0" w:line="240" w:lineRule="auto"/>
-        <w:rPr>
-          <w:rFonts w:ascii="Lucida Sans" w:hAnsi="Lucida Sans"/>
-          <w:noProof/>
-          <w:lang w:val="en-US"/>
-        </w:rPr>
-      </w:pPr>
-      <w:r>
-        <w:rPr>
-          <w:rFonts w:ascii="Lucida Sans" w:hAnsi="Lucida Sans"/>
-          <w:noProof/>
-          <w:lang w:val="en-US"/>
-        </w:rPr>
-        <w:t xml:space="preserve">      "id": 1,</w:t>
-      </w:r>
-    </w:p>
-    <w:p>
-      <w:pPr>
-        <w:spacing w:after="0" w:line="240" w:lineRule="auto"/>
-        <w:rPr>
-          <w:rFonts w:ascii="Lucida Sans" w:hAnsi="Lucida Sans"/>
-          <w:noProof/>
-          <w:lang w:val="en-US"/>
-        </w:rPr>
-      </w:pPr>
-      <w:r>
-        <w:rPr>
-          <w:rFonts w:ascii="Lucida Sans" w:hAnsi="Lucida Sans"/>
-          <w:noProof/>
-          <w:lang w:val="en-US"/>
-        </w:rPr>
-        <w:t xml:space="preserve">      "firstName": "doctor",</w:t>
-      </w:r>
-    </w:p>
-    <w:p>
-      <w:pPr>
-        <w:spacing w:after="0" w:line="240" w:lineRule="auto"/>
-        <w:rPr>
-          <w:rFonts w:ascii="Lucida Sans" w:hAnsi="Lucida Sans"/>
-          <w:noProof/>
-          <w:lang w:val="en-US"/>
-        </w:rPr>
-      </w:pPr>
-      <w:r>
-        <w:rPr>
-          <w:rFonts w:ascii="Lucida Sans" w:hAnsi="Lucida Sans"/>
-          <w:noProof/>
-          <w:lang w:val="en-US"/>
-        </w:rPr>
-        <w:t xml:space="preserve">      "lastName": "who",</w:t>
-      </w:r>
-    </w:p>
-    <w:p>
-      <w:pPr>
-        <w:spacing w:after="0" w:line="240" w:lineRule="auto"/>
-        <w:rPr>
-          <w:rFonts w:ascii="Lucida Sans" w:hAnsi="Lucida Sans"/>
-          <w:noProof/>
-          <w:lang w:val="en-US"/>
-        </w:rPr>
-      </w:pPr>
-      <w:r>
-        <w:rPr>
-          <w:rFonts w:ascii="Lucida Sans" w:hAnsi="Lucida Sans"/>
-          <w:noProof/>
-          <w:lang w:val="en-US"/>
-        </w:rPr>
-        <w:t xml:space="preserve">      "email": "doctor@who.sk",</w:t>
-      </w:r>
-    </w:p>
-    <w:p>
-      <w:pPr>
-        <w:spacing w:after="0" w:line="240" w:lineRule="auto"/>
-        <w:rPr>
-          <w:rFonts w:ascii="Lucida Sans" w:hAnsi="Lucida Sans"/>
-          <w:noProof/>
-          <w:lang w:val="en-US"/>
-        </w:rPr>
-      </w:pPr>
-      <w:r>
-        <w:rPr>
-          <w:rFonts w:ascii="Lucida Sans" w:hAnsi="Lucida Sans"/>
-          <w:noProof/>
-          <w:lang w:val="en-US"/>
-        </w:rPr>
-        <w:t xml:space="preserve">      "userName": "doctorwho",</w:t>
-      </w:r>
-    </w:p>
-    <w:p>
-      <w:pPr>
-        <w:spacing w:after="0" w:line="240" w:lineRule="auto"/>
-        <w:rPr>
-          <w:rFonts w:ascii="Lucida Sans" w:hAnsi="Lucida Sans"/>
-          <w:noProof/>
-          <w:lang w:val="en-US"/>
-        </w:rPr>
-      </w:pPr>
-      <w:r>
-        <w:rPr>
-          <w:rFonts w:ascii="Lucida Sans" w:hAnsi="Lucida Sans"/>
-          <w:noProof/>
-          <w:lang w:val="en-US"/>
-        </w:rPr>
-        <w:t xml:space="preserve">      "registrationDate": "2017-05-04",</w:t>
-      </w:r>
-    </w:p>
-    <w:p>
-      <w:pPr>
-        <w:spacing w:after="0" w:line="240" w:lineRule="auto"/>
-        <w:rPr>
-          <w:rFonts w:ascii="Lucida Sans" w:hAnsi="Lucida Sans"/>
-          <w:noProof/>
-          <w:lang w:val="en-US"/>
-        </w:rPr>
-      </w:pPr>
-      <w:r>
-        <w:rPr>
-          <w:rFonts w:ascii="Lucida Sans" w:hAnsi="Lucida Sans"/>
-          <w:noProof/>
-          <w:lang w:val="en-US"/>
-        </w:rPr>
-        <w:t xml:space="preserve">      "likes": 10,</w:t>
-      </w:r>
-    </w:p>
-    <w:p>
-      <w:pPr>
-        <w:spacing w:after="0" w:line="240" w:lineRule="auto"/>
-        <w:rPr>
-          <w:rFonts w:ascii="Lucida Sans" w:hAnsi="Lucida Sans"/>
-          <w:noProof/>
-          <w:lang w:val="en-US"/>
-        </w:rPr>
-      </w:pPr>
-      <w:r>
-        <w:rPr>
-          <w:rFonts w:ascii="Lucida Sans" w:hAnsi="Lucida Sans"/>
-          <w:noProof/>
-          <w:lang w:val="en-US"/>
-        </w:rPr>
-        <w:t xml:space="preserve">      "specialization": "DENTIST",</w:t>
-      </w:r>
-    </w:p>
-    <w:p>
-      <w:pPr>
-        <w:spacing w:after="0" w:line="240" w:lineRule="auto"/>
-        <w:rPr>
-          <w:rFonts w:ascii="Lucida Sans" w:hAnsi="Lucida Sans"/>
-          <w:noProof/>
-          <w:lang w:val="en-US"/>
-        </w:rPr>
-      </w:pPr>
-      <w:r>
-        <w:rPr>
-          <w:rFonts w:ascii="Lucida Sans" w:hAnsi="Lucida Sans"/>
-          <w:noProof/>
-          <w:lang w:val="en-US"/>
-        </w:rPr>
-        <w:t xml:space="preserve">      "phone": "0949473196",</w:t>
-      </w:r>
-    </w:p>
-    <w:p>
-      <w:pPr>
-        <w:spacing w:after="0" w:line="240" w:lineRule="auto"/>
-        <w:rPr>
-          <w:rFonts w:ascii="Lucida Sans" w:hAnsi="Lucida Sans"/>
-          <w:noProof/>
-          <w:lang w:val="en-US"/>
-        </w:rPr>
-      </w:pPr>
-      <w:r>
-        <w:rPr>
-          <w:rFonts w:ascii="Lucida Sans" w:hAnsi="Lucida Sans"/>
-          <w:noProof/>
-          <w:lang w:val="en-US"/>
-        </w:rPr>
-        <w:t xml:space="preserve">      "blocked": true,</w:t>
-      </w:r>
-    </w:p>
-    <w:p>
-      <w:pPr>
-        <w:spacing w:after="0" w:line="240" w:lineRule="auto"/>
-        <w:rPr>
-          <w:rFonts w:ascii="Lucida Sans" w:hAnsi="Lucida Sans"/>
-          <w:noProof/>
-          <w:lang w:val="en-US"/>
-        </w:rPr>
-      </w:pPr>
-      <w:r>
-        <w:rPr>
-          <w:rFonts w:ascii="Lucida Sans" w:hAnsi="Lucida Sans"/>
-          <w:noProof/>
-          <w:lang w:val="en-US"/>
-        </w:rPr>
-        <w:t xml:space="preserve">      "approved": true</w:t>
-      </w:r>
-    </w:p>
-    <w:p>
-      <w:pPr>
-        <w:spacing w:after="0" w:line="240" w:lineRule="auto"/>
-        <w:rPr>
-          <w:rFonts w:ascii="Lucida Sans" w:hAnsi="Lucida Sans"/>
-          <w:noProof/>
-          <w:lang w:val="en-US"/>
-        </w:rPr>
-      </w:pPr>
-      <w:r>
-        <w:rPr>
-          <w:rFonts w:ascii="Lucida Sans" w:hAnsi="Lucida Sans"/>
-          <w:noProof/>
-          <w:lang w:val="en-US"/>
-        </w:rPr>
-        <w:t xml:space="preserve">    },</w:t>
-      </w:r>
-    </w:p>
-    <w:p>
-      <w:pPr>
-        <w:spacing w:after="0" w:line="240" w:lineRule="auto"/>
-        <w:rPr>
-          <w:rFonts w:ascii="Lucida Sans" w:hAnsi="Lucida Sans"/>
-          <w:noProof/>
-          <w:lang w:val="en-US"/>
-        </w:rPr>
-      </w:pPr>
-      <w:r>
-        <w:rPr>
-          <w:rFonts w:ascii="Lucida Sans" w:hAnsi="Lucida Sans"/>
-          <w:noProof/>
-          <w:lang w:val="en-US"/>
-        </w:rPr>
-        <w:t xml:space="preserve">    "time": "13:54:59",</w:t>
-      </w:r>
-    </w:p>
-    <w:p>
-      <w:pPr>
-        <w:spacing w:after="0" w:line="240" w:lineRule="auto"/>
-        <w:rPr>
-          <w:rFonts w:ascii="Lucida Sans" w:hAnsi="Lucida Sans"/>
-          <w:noProof/>
-          <w:lang w:val="en-US"/>
-        </w:rPr>
-      </w:pPr>
-      <w:r>
-        <w:rPr>
-          <w:rFonts w:ascii="Lucida Sans" w:hAnsi="Lucida Sans"/>
-          <w:noProof/>
-          <w:lang w:val="en-US"/>
-        </w:rPr>
-        <w:t xml:space="preserve">    "date": "2017-05-05"</w:t>
-      </w:r>
-    </w:p>
-    <w:p>
-      <w:pPr>
-        <w:spacing w:after="0" w:line="240" w:lineRule="auto"/>
-        <w:rPr>
-          <w:rFonts w:ascii="Lucida Sans" w:hAnsi="Lucida Sans"/>
-          <w:noProof/>
-          <w:lang w:val="en-US"/>
-        </w:rPr>
-      </w:pPr>
-      <w:r>
-        <w:rPr>
-          <w:rFonts w:ascii="Lucida Sans" w:hAnsi="Lucida Sans"/>
-          <w:noProof/>
+          <w:lang w:val="en-US"/>
+        </w:rPr>
+      </w:pPr>
+      <w:r>
+        <w:rPr>
+          <w:rFonts w:ascii="Lucida Sans" w:hAnsi="Lucida Sans"/>
+          <w:lang w:val="en-US"/>
+        </w:rPr>
+        <w:t xml:space="preserve">    "</w:t>
+      </w:r>
+      <w:proofErr w:type="gramStart"/>
+      <w:r>
+        <w:rPr>
+          <w:rFonts w:ascii="Lucida Sans" w:hAnsi="Lucida Sans"/>
+          <w:lang w:val="en-US"/>
+        </w:rPr>
+        <w:t>id</w:t>
+      </w:r>
+      <w:proofErr w:type="gramEnd"/>
+      <w:r>
+        <w:rPr>
+          <w:rFonts w:ascii="Lucida Sans" w:hAnsi="Lucida Sans"/>
+          <w:lang w:val="en-US"/>
+        </w:rPr>
+        <w:t>": 1,</w:t>
+      </w:r>
+    </w:p>
+    <w:p>
+      <w:pPr>
+        <w:spacing w:after="0" w:line="240" w:lineRule="auto"/>
+        <w:rPr>
+          <w:rFonts w:ascii="Lucida Sans" w:hAnsi="Lucida Sans"/>
+          <w:lang w:val="en-US"/>
+        </w:rPr>
+      </w:pPr>
+      <w:r>
+        <w:rPr>
+          <w:rFonts w:ascii="Lucida Sans" w:hAnsi="Lucida Sans"/>
+          <w:lang w:val="en-US"/>
+        </w:rPr>
+        <w:t xml:space="preserve">    "</w:t>
+      </w:r>
+      <w:proofErr w:type="spellStart"/>
+      <w:proofErr w:type="gramStart"/>
+      <w:r>
+        <w:rPr>
+          <w:rFonts w:ascii="Lucida Sans" w:hAnsi="Lucida Sans"/>
+          <w:lang w:val="en-US"/>
+        </w:rPr>
+        <w:t>firstName</w:t>
+      </w:r>
+      <w:proofErr w:type="spellEnd"/>
+      <w:proofErr w:type="gramEnd"/>
+      <w:r>
+        <w:rPr>
+          <w:rFonts w:ascii="Lucida Sans" w:hAnsi="Lucida Sans"/>
+          <w:lang w:val="en-US"/>
+        </w:rPr>
+        <w:t>": "patient",</w:t>
+      </w:r>
+    </w:p>
+    <w:p>
+      <w:pPr>
+        <w:spacing w:after="0" w:line="240" w:lineRule="auto"/>
+        <w:rPr>
+          <w:rFonts w:ascii="Lucida Sans" w:hAnsi="Lucida Sans"/>
+          <w:lang w:val="en-US"/>
+        </w:rPr>
+      </w:pPr>
+      <w:r>
+        <w:rPr>
+          <w:rFonts w:ascii="Lucida Sans" w:hAnsi="Lucida Sans"/>
+          <w:lang w:val="en-US"/>
+        </w:rPr>
+        <w:t xml:space="preserve">    "</w:t>
+      </w:r>
+      <w:proofErr w:type="spellStart"/>
+      <w:proofErr w:type="gramStart"/>
+      <w:r>
+        <w:rPr>
+          <w:rFonts w:ascii="Lucida Sans" w:hAnsi="Lucida Sans"/>
+          <w:lang w:val="en-US"/>
+        </w:rPr>
+        <w:t>lastName</w:t>
+      </w:r>
+      <w:proofErr w:type="spellEnd"/>
+      <w:proofErr w:type="gramEnd"/>
+      <w:r>
+        <w:rPr>
+          <w:rFonts w:ascii="Lucida Sans" w:hAnsi="Lucida Sans"/>
+          <w:lang w:val="en-US"/>
+        </w:rPr>
+        <w:t>": "who",</w:t>
+      </w:r>
+    </w:p>
+    <w:p>
+      <w:pPr>
+        <w:spacing w:after="0" w:line="240" w:lineRule="auto"/>
+        <w:rPr>
+          <w:rFonts w:ascii="Lucida Sans" w:hAnsi="Lucida Sans"/>
+          <w:lang w:val="en-US"/>
+        </w:rPr>
+      </w:pPr>
+      <w:r>
+        <w:rPr>
+          <w:rFonts w:ascii="Lucida Sans" w:hAnsi="Lucida Sans"/>
+          <w:lang w:val="en-US"/>
+        </w:rPr>
+        <w:t xml:space="preserve">    "</w:t>
+      </w:r>
+      <w:proofErr w:type="gramStart"/>
+      <w:r>
+        <w:rPr>
+          <w:rFonts w:ascii="Lucida Sans" w:hAnsi="Lucida Sans"/>
+          <w:lang w:val="en-US"/>
+        </w:rPr>
+        <w:t>email</w:t>
+      </w:r>
+      <w:proofErr w:type="gramEnd"/>
+      <w:r>
+        <w:rPr>
+          <w:rFonts w:ascii="Lucida Sans" w:hAnsi="Lucida Sans"/>
+          <w:lang w:val="en-US"/>
+        </w:rPr>
+        <w:t>": "patient@who.cz",</w:t>
+      </w:r>
+    </w:p>
+    <w:p>
+      <w:pPr>
+        <w:spacing w:after="0" w:line="240" w:lineRule="auto"/>
+        <w:rPr>
+          <w:rFonts w:ascii="Lucida Sans" w:hAnsi="Lucida Sans"/>
+          <w:lang w:val="en-US"/>
+        </w:rPr>
+      </w:pPr>
+      <w:r>
+        <w:rPr>
+          <w:rFonts w:ascii="Lucida Sans" w:hAnsi="Lucida Sans"/>
+          <w:lang w:val="en-US"/>
+        </w:rPr>
+        <w:t xml:space="preserve">    "</w:t>
+      </w:r>
+      <w:proofErr w:type="spellStart"/>
+      <w:proofErr w:type="gramStart"/>
+      <w:r>
+        <w:rPr>
+          <w:rFonts w:ascii="Lucida Sans" w:hAnsi="Lucida Sans"/>
+          <w:lang w:val="en-US"/>
+        </w:rPr>
+        <w:t>userName</w:t>
+      </w:r>
+      <w:proofErr w:type="spellEnd"/>
+      <w:proofErr w:type="gramEnd"/>
+      <w:r>
+        <w:rPr>
+          <w:rFonts w:ascii="Lucida Sans" w:hAnsi="Lucida Sans"/>
+          <w:lang w:val="en-US"/>
+        </w:rPr>
+        <w:t>": "</w:t>
+      </w:r>
+      <w:proofErr w:type="spellStart"/>
+      <w:r>
+        <w:rPr>
+          <w:rFonts w:ascii="Lucida Sans" w:hAnsi="Lucida Sans"/>
+          <w:lang w:val="en-US"/>
+        </w:rPr>
+        <w:t>patientwho</w:t>
+      </w:r>
+      <w:proofErr w:type="spellEnd"/>
+      <w:r>
+        <w:rPr>
+          <w:rFonts w:ascii="Lucida Sans" w:hAnsi="Lucida Sans"/>
+          <w:lang w:val="en-US"/>
+        </w:rPr>
+        <w:t>",</w:t>
+      </w:r>
+    </w:p>
+    <w:p>
+      <w:pPr>
+        <w:spacing w:after="0" w:line="240" w:lineRule="auto"/>
+        <w:rPr>
+          <w:rFonts w:ascii="Lucida Sans" w:hAnsi="Lucida Sans"/>
+          <w:lang w:val="en-US"/>
+        </w:rPr>
+      </w:pPr>
+      <w:r>
+        <w:rPr>
+          <w:rFonts w:ascii="Lucida Sans" w:hAnsi="Lucida Sans"/>
+          <w:lang w:val="en-US"/>
+        </w:rPr>
+        <w:t xml:space="preserve">    "</w:t>
+      </w:r>
+      <w:proofErr w:type="spellStart"/>
+      <w:proofErr w:type="gramStart"/>
+      <w:r>
+        <w:rPr>
+          <w:rFonts w:ascii="Lucida Sans" w:hAnsi="Lucida Sans"/>
+          <w:lang w:val="en-US"/>
+        </w:rPr>
+        <w:t>registrationDate</w:t>
+      </w:r>
+      <w:proofErr w:type="spellEnd"/>
+      <w:proofErr w:type="gramEnd"/>
+      <w:r>
+        <w:rPr>
+          <w:rFonts w:ascii="Lucida Sans" w:hAnsi="Lucida Sans"/>
+          <w:lang w:val="en-US"/>
+        </w:rPr>
+        <w:t>": "2017-05-05",</w:t>
+      </w:r>
+    </w:p>
+    <w:p>
+      <w:pPr>
+        <w:spacing w:after="0" w:line="240" w:lineRule="auto"/>
+        <w:rPr>
+          <w:rFonts w:ascii="Lucida Sans" w:hAnsi="Lucida Sans"/>
+          <w:lang w:val="en-US"/>
+        </w:rPr>
+      </w:pPr>
+      <w:r>
+        <w:rPr>
+          <w:rFonts w:ascii="Lucida Sans" w:hAnsi="Lucida Sans"/>
+          <w:lang w:val="en-US"/>
+        </w:rPr>
+        <w:t xml:space="preserve">    "</w:t>
+      </w:r>
+      <w:proofErr w:type="gramStart"/>
+      <w:r>
+        <w:rPr>
+          <w:rFonts w:ascii="Lucida Sans" w:hAnsi="Lucida Sans"/>
+          <w:lang w:val="en-US"/>
+        </w:rPr>
+        <w:t>blocked</w:t>
+      </w:r>
+      <w:proofErr w:type="gramEnd"/>
+      <w:r>
+        <w:rPr>
+          <w:rFonts w:ascii="Lucida Sans" w:hAnsi="Lucida Sans"/>
+          <w:lang w:val="en-US"/>
+        </w:rPr>
+        <w:t>": false</w:t>
+      </w:r>
+    </w:p>
+    <w:p>
+      <w:pPr>
+        <w:spacing w:after="0" w:line="240" w:lineRule="auto"/>
+        <w:rPr>
+          <w:rFonts w:ascii="Lucida Sans" w:hAnsi="Lucida Sans"/>
+          <w:lang w:val="en-US"/>
+        </w:rPr>
+      </w:pPr>
+      <w:r>
+        <w:rPr>
+          <w:rFonts w:ascii="Lucida Sans" w:hAnsi="Lucida Sans"/>
+          <w:lang w:val="en-US"/>
+        </w:rPr>
+        <w:t xml:space="preserve">  },</w:t>
+      </w:r>
+    </w:p>
+    <w:p>
+      <w:pPr>
+        <w:spacing w:after="0" w:line="240" w:lineRule="auto"/>
+        <w:rPr>
+          <w:rFonts w:ascii="Lucida Sans" w:hAnsi="Lucida Sans"/>
+          <w:lang w:val="en-US"/>
+        </w:rPr>
+      </w:pPr>
+      <w:r>
+        <w:rPr>
+          <w:rFonts w:ascii="Lucida Sans" w:hAnsi="Lucida Sans"/>
+          <w:lang w:val="en-US"/>
+        </w:rPr>
+        <w:t xml:space="preserve">  {</w:t>
+      </w:r>
+    </w:p>
+    <w:p>
+      <w:pPr>
+        <w:spacing w:after="0" w:line="240" w:lineRule="auto"/>
+        <w:rPr>
+          <w:rFonts w:ascii="Lucida Sans" w:hAnsi="Lucida Sans"/>
+          <w:lang w:val="en-US"/>
+        </w:rPr>
+      </w:pPr>
+      <w:r>
+        <w:rPr>
+          <w:rFonts w:ascii="Lucida Sans" w:hAnsi="Lucida Sans"/>
+          <w:lang w:val="en-US"/>
+        </w:rPr>
+        <w:t xml:space="preserve">    "</w:t>
+      </w:r>
+      <w:proofErr w:type="gramStart"/>
+      <w:r>
+        <w:rPr>
+          <w:rFonts w:ascii="Lucida Sans" w:hAnsi="Lucida Sans"/>
+          <w:lang w:val="en-US"/>
+        </w:rPr>
+        <w:t>id</w:t>
+      </w:r>
+      <w:proofErr w:type="gramEnd"/>
+      <w:r>
+        <w:rPr>
+          <w:rFonts w:ascii="Lucida Sans" w:hAnsi="Lucida Sans"/>
+          <w:lang w:val="en-US"/>
+        </w:rPr>
+        <w:t>": 2,</w:t>
+      </w:r>
+    </w:p>
+    <w:p>
+      <w:pPr>
+        <w:spacing w:after="0" w:line="240" w:lineRule="auto"/>
+        <w:rPr>
+          <w:rFonts w:ascii="Lucida Sans" w:hAnsi="Lucida Sans"/>
+          <w:lang w:val="en-US"/>
+        </w:rPr>
+      </w:pPr>
+      <w:r>
+        <w:rPr>
+          <w:rFonts w:ascii="Lucida Sans" w:hAnsi="Lucida Sans"/>
+          <w:lang w:val="en-US"/>
+        </w:rPr>
+        <w:t xml:space="preserve">    "</w:t>
+      </w:r>
+      <w:proofErr w:type="spellStart"/>
+      <w:proofErr w:type="gramStart"/>
+      <w:r>
+        <w:rPr>
+          <w:rFonts w:ascii="Lucida Sans" w:hAnsi="Lucida Sans"/>
+          <w:lang w:val="en-US"/>
+        </w:rPr>
+        <w:t>firstName</w:t>
+      </w:r>
+      <w:proofErr w:type="spellEnd"/>
+      <w:proofErr w:type="gramEnd"/>
+      <w:r>
+        <w:rPr>
+          <w:rFonts w:ascii="Lucida Sans" w:hAnsi="Lucida Sans"/>
+          <w:lang w:val="en-US"/>
+        </w:rPr>
+        <w:t>": "Anakin",</w:t>
+      </w:r>
+    </w:p>
+    <w:p>
+      <w:pPr>
+        <w:spacing w:after="0" w:line="240" w:lineRule="auto"/>
+        <w:rPr>
+          <w:rFonts w:ascii="Lucida Sans" w:hAnsi="Lucida Sans"/>
+          <w:lang w:val="en-US"/>
+        </w:rPr>
+      </w:pPr>
+      <w:r>
+        <w:rPr>
+          <w:rFonts w:ascii="Lucida Sans" w:hAnsi="Lucida Sans"/>
+          <w:lang w:val="en-US"/>
+        </w:rPr>
+        <w:t xml:space="preserve">    "</w:t>
+      </w:r>
+      <w:proofErr w:type="spellStart"/>
+      <w:proofErr w:type="gramStart"/>
+      <w:r>
+        <w:rPr>
+          <w:rFonts w:ascii="Lucida Sans" w:hAnsi="Lucida Sans"/>
+          <w:lang w:val="en-US"/>
+        </w:rPr>
+        <w:t>lastName</w:t>
+      </w:r>
+      <w:proofErr w:type="spellEnd"/>
+      <w:proofErr w:type="gramEnd"/>
+      <w:r>
+        <w:rPr>
+          <w:rFonts w:ascii="Lucida Sans" w:hAnsi="Lucida Sans"/>
+          <w:lang w:val="en-US"/>
+        </w:rPr>
+        <w:t>": "Skywalker",</w:t>
+      </w:r>
+    </w:p>
+    <w:p>
+      <w:pPr>
+        <w:spacing w:after="0" w:line="240" w:lineRule="auto"/>
+        <w:rPr>
+          <w:rFonts w:ascii="Lucida Sans" w:hAnsi="Lucida Sans"/>
+          <w:lang w:val="en-US"/>
+        </w:rPr>
+      </w:pPr>
+      <w:r>
+        <w:rPr>
+          <w:rFonts w:ascii="Lucida Sans" w:hAnsi="Lucida Sans"/>
+          <w:lang w:val="en-US"/>
+        </w:rPr>
+        <w:t xml:space="preserve">    "</w:t>
+      </w:r>
+      <w:proofErr w:type="gramStart"/>
+      <w:r>
+        <w:rPr>
+          <w:rFonts w:ascii="Lucida Sans" w:hAnsi="Lucida Sans"/>
+          <w:lang w:val="en-US"/>
+        </w:rPr>
+        <w:t>email</w:t>
+      </w:r>
+      <w:proofErr w:type="gramEnd"/>
+      <w:r>
+        <w:rPr>
+          <w:rFonts w:ascii="Lucida Sans" w:hAnsi="Lucida Sans"/>
+          <w:lang w:val="en-US"/>
+        </w:rPr>
+        <w:t>": "anakin@skywalker.com",</w:t>
+      </w:r>
+    </w:p>
+    <w:p>
+      <w:pPr>
+        <w:spacing w:after="0" w:line="240" w:lineRule="auto"/>
+        <w:rPr>
+          <w:rFonts w:ascii="Lucida Sans" w:hAnsi="Lucida Sans"/>
+          <w:lang w:val="en-US"/>
+        </w:rPr>
+      </w:pPr>
+      <w:r>
+        <w:rPr>
+          <w:rFonts w:ascii="Lucida Sans" w:hAnsi="Lucida Sans"/>
+          <w:lang w:val="en-US"/>
+        </w:rPr>
+        <w:t xml:space="preserve">    "</w:t>
+      </w:r>
+      <w:proofErr w:type="spellStart"/>
+      <w:proofErr w:type="gramStart"/>
+      <w:r>
+        <w:rPr>
+          <w:rFonts w:ascii="Lucida Sans" w:hAnsi="Lucida Sans"/>
+          <w:lang w:val="en-US"/>
+        </w:rPr>
+        <w:t>userName</w:t>
+      </w:r>
+      <w:proofErr w:type="spellEnd"/>
+      <w:proofErr w:type="gramEnd"/>
+      <w:r>
+        <w:rPr>
+          <w:rFonts w:ascii="Lucida Sans" w:hAnsi="Lucida Sans"/>
+          <w:lang w:val="en-US"/>
+        </w:rPr>
+        <w:t>": "</w:t>
+      </w:r>
+      <w:proofErr w:type="spellStart"/>
+      <w:r>
+        <w:rPr>
+          <w:rFonts w:ascii="Lucida Sans" w:hAnsi="Lucida Sans"/>
+          <w:lang w:val="en-US"/>
+        </w:rPr>
+        <w:t>anakin</w:t>
+      </w:r>
+      <w:proofErr w:type="spellEnd"/>
+      <w:r>
+        <w:rPr>
+          <w:rFonts w:ascii="Lucida Sans" w:hAnsi="Lucida Sans"/>
+          <w:lang w:val="en-US"/>
+        </w:rPr>
+        <w:t>",</w:t>
+      </w:r>
+    </w:p>
+    <w:p>
+      <w:pPr>
+        <w:spacing w:after="0" w:line="240" w:lineRule="auto"/>
+        <w:rPr>
+          <w:rFonts w:ascii="Lucida Sans" w:hAnsi="Lucida Sans"/>
+          <w:lang w:val="en-US"/>
+        </w:rPr>
+      </w:pPr>
+      <w:r>
+        <w:rPr>
+          <w:rFonts w:ascii="Lucida Sans" w:hAnsi="Lucida Sans"/>
+          <w:lang w:val="en-US"/>
+        </w:rPr>
+        <w:t xml:space="preserve">    "</w:t>
+      </w:r>
+      <w:proofErr w:type="spellStart"/>
+      <w:proofErr w:type="gramStart"/>
+      <w:r>
+        <w:rPr>
+          <w:rFonts w:ascii="Lucida Sans" w:hAnsi="Lucida Sans"/>
+          <w:lang w:val="en-US"/>
+        </w:rPr>
+        <w:t>registrationDate</w:t>
+      </w:r>
+      <w:proofErr w:type="spellEnd"/>
+      <w:proofErr w:type="gramEnd"/>
+      <w:r>
+        <w:rPr>
+          <w:rFonts w:ascii="Lucida Sans" w:hAnsi="Lucida Sans"/>
+          <w:lang w:val="en-US"/>
+        </w:rPr>
+        <w:t>": "2017-05-05",</w:t>
+      </w:r>
+    </w:p>
+    <w:p>
+      <w:pPr>
+        <w:spacing w:after="0" w:line="240" w:lineRule="auto"/>
+        <w:rPr>
+          <w:rFonts w:ascii="Lucida Sans" w:hAnsi="Lucida Sans"/>
+          <w:lang w:val="en-US"/>
+        </w:rPr>
+      </w:pPr>
+      <w:r>
+        <w:rPr>
+          <w:rFonts w:ascii="Lucida Sans" w:hAnsi="Lucida Sans"/>
+          <w:lang w:val="en-US"/>
+        </w:rPr>
+        <w:t xml:space="preserve">    "</w:t>
+      </w:r>
+      <w:proofErr w:type="gramStart"/>
+      <w:r>
+        <w:rPr>
+          <w:rFonts w:ascii="Lucida Sans" w:hAnsi="Lucida Sans"/>
+          <w:lang w:val="en-US"/>
+        </w:rPr>
+        <w:t>blocked</w:t>
+      </w:r>
+      <w:proofErr w:type="gramEnd"/>
+      <w:r>
+        <w:rPr>
+          <w:rFonts w:ascii="Lucida Sans" w:hAnsi="Lucida Sans"/>
+          <w:lang w:val="en-US"/>
+        </w:rPr>
+        <w:t>": false</w:t>
+      </w:r>
+    </w:p>
+    <w:p>
+      <w:pPr>
+        <w:spacing w:after="0" w:line="240" w:lineRule="auto"/>
+        <w:rPr>
+          <w:rFonts w:ascii="Lucida Sans" w:hAnsi="Lucida Sans"/>
+          <w:lang w:val="en-US"/>
+        </w:rPr>
+      </w:pPr>
+      <w:r>
+        <w:rPr>
+          <w:rFonts w:ascii="Lucida Sans" w:hAnsi="Lucida Sans"/>
           <w:lang w:val="en-US"/>
         </w:rPr>
         <w:t xml:space="preserve">  }</w:t>
@@ -7646,14 +7522,12 @@
         <w:spacing w:line="240" w:lineRule="auto"/>
         <w:rPr>
           <w:rFonts w:ascii="Lucida Sans" w:hAnsi="Lucida Sans"/>
-          <w:noProof/>
-          <w:lang w:val="en-US"/>
-        </w:rPr>
-      </w:pPr>
-      <w:r>
-        <w:rPr>
-          <w:rFonts w:ascii="Lucida Sans" w:hAnsi="Lucida Sans"/>
-          <w:noProof/>
+          <w:lang w:val="en-US"/>
+        </w:rPr>
+      </w:pPr>
+      <w:r>
+        <w:rPr>
+          <w:rFonts w:ascii="Lucida Sans" w:hAnsi="Lucida Sans"/>
           <w:lang w:val="en-US"/>
         </w:rPr>
         <w:t>]</w:t>
@@ -7661,127 +7535,18 @@
     </w:p>
     <w:p>
       <w:pPr>
-        <w:spacing w:line="240" w:lineRule="auto"/>
-        <w:rPr>
-          <w:rFonts w:ascii="Lucida Sans" w:hAnsi="Lucida Sans"/>
-          <w:b/>
-          <w:sz w:val="36"/>
-          <w:szCs w:val="36"/>
-          <w:lang w:val="en-US"/>
-        </w:rPr>
-      </w:pPr>
-      <w:r>
-        <w:rPr>
-          <w:rFonts w:ascii="Lucida Sans" w:hAnsi="Lucida Sans"/>
-          <w:b/>
-          <w:sz w:val="36"/>
-          <w:szCs w:val="36"/>
-          <w:lang w:val="en-US"/>
-        </w:rPr>
-        <w:t xml:space="preserve">PUT </w:t>
-      </w:r>
-      <w:r>
-        <w:rPr>
-          <w:rFonts w:ascii="Lucida Sans" w:hAnsi="Lucida Sans"/>
-          <w:b/>
-          <w:sz w:val="36"/>
-          <w:szCs w:val="36"/>
-          <w:lang w:val="en-US"/>
-        </w:rPr>
-        <w:t>/</w:t>
-      </w:r>
-      <w:proofErr w:type="spellStart"/>
-      <w:r>
-        <w:rPr>
-          <w:rFonts w:ascii="Lucida Sans" w:hAnsi="Lucida Sans"/>
-          <w:b/>
-          <w:sz w:val="36"/>
-          <w:szCs w:val="36"/>
-          <w:lang w:val="en-US"/>
-        </w:rPr>
-        <w:t>api</w:t>
-      </w:r>
-      <w:proofErr w:type="spellEnd"/>
-      <w:r>
-        <w:rPr>
-          <w:rFonts w:ascii="Lucida Sans" w:hAnsi="Lucida Sans"/>
-          <w:b/>
-          <w:sz w:val="36"/>
-          <w:szCs w:val="36"/>
-          <w:lang w:val="en-US"/>
-        </w:rPr>
-        <w:t>/</w:t>
-      </w:r>
-      <w:r>
-        <w:rPr>
-          <w:rFonts w:ascii="Lucida Sans" w:hAnsi="Lucida Sans"/>
-          <w:b/>
-          <w:sz w:val="36"/>
-          <w:szCs w:val="36"/>
-          <w:lang w:val="en-US"/>
-        </w:rPr>
-        <w:t>patients</w:t>
-      </w:r>
-      <w:proofErr w:type="gramStart"/>
-      <w:r>
-        <w:rPr>
-          <w:rFonts w:ascii="Lucida Sans" w:hAnsi="Lucida Sans"/>
-          <w:b/>
-          <w:sz w:val="36"/>
-          <w:szCs w:val="36"/>
-          <w:lang w:val="en-US"/>
-        </w:rPr>
-        <w:t>/{</w:t>
-      </w:r>
-      <w:proofErr w:type="gramEnd"/>
-      <w:r>
-        <w:rPr>
-          <w:rFonts w:ascii="Lucida Sans" w:hAnsi="Lucida Sans"/>
-          <w:b/>
-          <w:sz w:val="36"/>
-          <w:szCs w:val="36"/>
-          <w:lang w:val="en-US"/>
-        </w:rPr>
-        <w:t>id}/blocked</w:t>
-      </w:r>
-    </w:p>
-    <w:p>
-      <w:pPr>
-        <w:spacing w:line="240" w:lineRule="auto"/>
-        <w:rPr>
-          <w:rFonts w:ascii="Lucida Sans" w:hAnsi="Lucida Sans"/>
-          <w:lang w:val="en-US"/>
-        </w:rPr>
-      </w:pPr>
-      <w:r>
-        <w:rPr>
-          <w:rFonts w:ascii="Lucida Sans" w:hAnsi="Lucida Sans"/>
-          <w:lang w:val="en-US"/>
-        </w:rPr>
-        <w:t xml:space="preserve">Blocks/unblocks selected </w:t>
-      </w:r>
-      <w:r>
-        <w:rPr>
-          <w:rFonts w:ascii="Lucida Sans" w:hAnsi="Lucida Sans"/>
-          <w:lang w:val="en-US"/>
-        </w:rPr>
-        <w:t>patient</w:t>
-      </w:r>
-    </w:p>
-    <w:p>
-      <w:pPr>
-        <w:spacing w:line="240" w:lineRule="auto"/>
-        <w:rPr>
-          <w:rFonts w:ascii="Lucida Sans" w:hAnsi="Lucida Sans"/>
-          <w:lang w:val="en-US"/>
-        </w:rPr>
-      </w:pPr>
-      <w:r>
-        <w:rPr>
-          <w:rFonts w:ascii="Lucida Sans" w:hAnsi="Lucida Sans"/>
-          <w:lang w:val="en-US"/>
-        </w:rPr>
-        <w:t>Status code:</w:t>
+        <w:spacing w:after="0" w:line="240" w:lineRule="auto"/>
+        <w:rPr>
+          <w:rFonts w:ascii="Lucida Sans" w:hAnsi="Lucida Sans"/>
+          <w:lang w:val="en-US"/>
+        </w:rPr>
+      </w:pPr>
+      <w:r>
+        <w:rPr>
+          <w:rFonts w:ascii="Lucida Sans" w:hAnsi="Lucida Sans"/>
+          <w:lang w:val="en-US"/>
+        </w:rPr>
+        <w:t>Notes:</w:t>
       </w:r>
     </w:p>
     <w:p>
@@ -7791,18 +7556,149 @@
           <w:ilvl w:val="0"/>
           <w:numId w:val="1"/>
         </w:numPr>
-        <w:spacing w:line="240" w:lineRule="auto"/>
-        <w:rPr>
-          <w:rFonts w:ascii="Lucida Sans" w:hAnsi="Lucida Sans"/>
-          <w:lang w:val="en-US"/>
-        </w:rPr>
-      </w:pPr>
-      <w:r>
-        <w:rPr>
-          <w:rFonts w:ascii="Lucida Sans" w:hAnsi="Lucida Sans"/>
-          <w:lang w:val="en-US"/>
-        </w:rPr>
-        <w:t>401 – unauthorized</w:t>
+        <w:spacing w:after="0" w:line="240" w:lineRule="auto"/>
+        <w:rPr>
+          <w:rFonts w:ascii="Lucida Sans" w:hAnsi="Lucida Sans"/>
+          <w:lang w:val="en-US"/>
+        </w:rPr>
+      </w:pPr>
+      <w:r>
+        <w:rPr>
+          <w:rFonts w:ascii="Lucida Sans" w:hAnsi="Lucida Sans"/>
+          <w:lang w:val="en-US"/>
+        </w:rPr>
+        <w:t xml:space="preserve">If no query </w:t>
+      </w:r>
+      <w:proofErr w:type="spellStart"/>
+      <w:r>
+        <w:rPr>
+          <w:rFonts w:ascii="Lucida Sans" w:hAnsi="Lucida Sans"/>
+          <w:lang w:val="en-US"/>
+        </w:rPr>
+        <w:t>params</w:t>
+      </w:r>
+      <w:proofErr w:type="spellEnd"/>
+      <w:r>
+        <w:rPr>
+          <w:rFonts w:ascii="Lucida Sans" w:hAnsi="Lucida Sans"/>
+          <w:lang w:val="en-US"/>
+        </w:rPr>
+        <w:t xml:space="preserve"> are presented endpoint returns all patients</w:t>
+      </w:r>
+    </w:p>
+    <w:p>
+      <w:pPr>
+        <w:spacing w:line="240" w:lineRule="auto"/>
+        <w:rPr>
+          <w:rFonts w:ascii="Lucida Sans" w:hAnsi="Lucida Sans"/>
+          <w:lang w:val="en-US"/>
+        </w:rPr>
+      </w:pPr>
+    </w:p>
+    <w:p>
+      <w:pPr>
+        <w:spacing w:line="240" w:lineRule="auto"/>
+        <w:rPr>
+          <w:rFonts w:ascii="Lucida Sans" w:hAnsi="Lucida Sans"/>
+          <w:b/>
+          <w:sz w:val="36"/>
+          <w:szCs w:val="36"/>
+          <w:lang w:val="en-US"/>
+        </w:rPr>
+      </w:pPr>
+      <w:r>
+        <w:rPr>
+          <w:rFonts w:ascii="Lucida Sans" w:hAnsi="Lucida Sans"/>
+          <w:b/>
+          <w:sz w:val="36"/>
+          <w:szCs w:val="36"/>
+          <w:lang w:val="en-US"/>
+        </w:rPr>
+        <w:t xml:space="preserve">GET </w:t>
+      </w:r>
+      <w:r>
+        <w:rPr>
+          <w:rFonts w:ascii="Lucida Sans" w:hAnsi="Lucida Sans"/>
+          <w:b/>
+          <w:sz w:val="36"/>
+          <w:szCs w:val="36"/>
+          <w:lang w:val="en-US"/>
+        </w:rPr>
+        <w:t>/</w:t>
+      </w:r>
+      <w:proofErr w:type="spellStart"/>
+      <w:r>
+        <w:rPr>
+          <w:rFonts w:ascii="Lucida Sans" w:hAnsi="Lucida Sans"/>
+          <w:b/>
+          <w:sz w:val="36"/>
+          <w:szCs w:val="36"/>
+          <w:lang w:val="en-US"/>
+        </w:rPr>
+        <w:t>api</w:t>
+      </w:r>
+      <w:proofErr w:type="spellEnd"/>
+      <w:r>
+        <w:rPr>
+          <w:rFonts w:ascii="Lucida Sans" w:hAnsi="Lucida Sans"/>
+          <w:b/>
+          <w:sz w:val="36"/>
+          <w:szCs w:val="36"/>
+          <w:lang w:val="en-US"/>
+        </w:rPr>
+        <w:t>/</w:t>
+      </w:r>
+      <w:r>
+        <w:rPr>
+          <w:rFonts w:ascii="Lucida Sans" w:hAnsi="Lucida Sans"/>
+          <w:b/>
+          <w:sz w:val="36"/>
+          <w:szCs w:val="36"/>
+          <w:lang w:val="en-US"/>
+        </w:rPr>
+        <w:t>patients</w:t>
+      </w:r>
+      <w:r>
+        <w:rPr>
+          <w:rFonts w:ascii="Lucida Sans" w:hAnsi="Lucida Sans"/>
+          <w:b/>
+          <w:sz w:val="36"/>
+          <w:szCs w:val="36"/>
+          <w:lang w:val="en-US"/>
+        </w:rPr>
+        <w:t>/count</w:t>
+      </w:r>
+    </w:p>
+    <w:p>
+      <w:pPr>
+        <w:spacing w:line="240" w:lineRule="auto"/>
+        <w:rPr>
+          <w:rFonts w:ascii="Lucida Sans" w:hAnsi="Lucida Sans"/>
+          <w:lang w:val="en-US"/>
+        </w:rPr>
+      </w:pPr>
+      <w:r>
+        <w:rPr>
+          <w:rFonts w:ascii="Lucida Sans" w:hAnsi="Lucida Sans"/>
+          <w:lang w:val="en-US"/>
+        </w:rPr>
+        <w:t>Gets number of all patients</w:t>
+      </w:r>
+    </w:p>
+    <w:p>
+      <w:pPr>
+        <w:spacing w:line="240" w:lineRule="auto"/>
+        <w:rPr>
+          <w:rFonts w:ascii="Lucida Sans" w:hAnsi="Lucida Sans"/>
+          <w:lang w:val="en-US"/>
+        </w:rPr>
+      </w:pPr>
+      <w:r>
+        <w:rPr>
+          <w:rFonts w:ascii="Lucida Sans" w:hAnsi="Lucida Sans"/>
+          <w:lang w:val="en-US"/>
+        </w:rPr>
+        <w:t>Status code:</w:t>
       </w:r>
     </w:p>
     <w:p>
@@ -7823,6 +7719,826 @@
           <w:rFonts w:ascii="Lucida Sans" w:hAnsi="Lucida Sans"/>
           <w:lang w:val="en-US"/>
         </w:rPr>
+        <w:t>401 – unauthorized</w:t>
+      </w:r>
+    </w:p>
+    <w:p>
+      <w:pPr>
+        <w:pStyle w:val="ListParagraph"/>
+        <w:numPr>
+          <w:ilvl w:val="0"/>
+          <w:numId w:val="1"/>
+        </w:numPr>
+        <w:spacing w:line="240" w:lineRule="auto"/>
+        <w:rPr>
+          <w:rFonts w:ascii="Lucida Sans" w:hAnsi="Lucida Sans"/>
+          <w:lang w:val="en-US"/>
+        </w:rPr>
+      </w:pPr>
+      <w:r>
+        <w:rPr>
+          <w:rFonts w:ascii="Lucida Sans" w:hAnsi="Lucida Sans"/>
+          <w:lang w:val="en-US"/>
+        </w:rPr>
+        <w:t>200 – OK</w:t>
+      </w:r>
+    </w:p>
+    <w:p>
+      <w:pPr>
+        <w:spacing w:after="0" w:line="240" w:lineRule="auto"/>
+        <w:rPr>
+          <w:rFonts w:ascii="Lucida Sans" w:hAnsi="Lucida Sans"/>
+          <w:lang w:val="en-US"/>
+        </w:rPr>
+      </w:pPr>
+      <w:r>
+        <w:rPr>
+          <w:rFonts w:ascii="Lucida Sans" w:hAnsi="Lucida Sans"/>
+          <w:lang w:val="en-US"/>
+        </w:rPr>
+        <w:t>Sample response:</w:t>
+      </w:r>
+    </w:p>
+    <w:p>
+      <w:pPr>
+        <w:spacing w:after="0" w:line="240" w:lineRule="auto"/>
+        <w:rPr>
+          <w:rFonts w:ascii="Lucida Sans" w:hAnsi="Lucida Sans"/>
+          <w:noProof/>
+          <w:lang w:val="en-US"/>
+        </w:rPr>
+      </w:pPr>
+      <w:r>
+        <w:rPr>
+          <w:rFonts w:ascii="Lucida Sans" w:hAnsi="Lucida Sans"/>
+          <w:noProof/>
+          <w:lang w:val="en-US"/>
+        </w:rPr>
+        <w:t>{</w:t>
+      </w:r>
+    </w:p>
+    <w:p>
+      <w:pPr>
+        <w:spacing w:after="0" w:line="240" w:lineRule="auto"/>
+        <w:rPr>
+          <w:rFonts w:ascii="Lucida Sans" w:hAnsi="Lucida Sans"/>
+          <w:noProof/>
+          <w:lang w:val="en-US"/>
+        </w:rPr>
+      </w:pPr>
+      <w:r>
+        <w:rPr>
+          <w:rFonts w:ascii="Lucida Sans" w:hAnsi="Lucida Sans"/>
+          <w:noProof/>
+          <w:lang w:val="en-US"/>
+        </w:rPr>
+        <w:t xml:space="preserve">  “count” : 10</w:t>
+      </w:r>
+    </w:p>
+    <w:p>
+      <w:pPr>
+        <w:spacing w:after="0" w:line="240" w:lineRule="auto"/>
+        <w:rPr>
+          <w:rFonts w:ascii="Lucida Sans" w:hAnsi="Lucida Sans"/>
+          <w:lang w:val="en-US"/>
+        </w:rPr>
+      </w:pPr>
+      <w:r>
+        <w:rPr>
+          <w:rFonts w:ascii="Lucida Sans" w:hAnsi="Lucida Sans"/>
+          <w:lang w:val="en-US"/>
+        </w:rPr>
+        <w:t>}</w:t>
+      </w:r>
+    </w:p>
+    <w:p>
+      <w:pPr>
+        <w:spacing w:line="240" w:lineRule="auto"/>
+        <w:rPr>
+          <w:rFonts w:ascii="Lucida Sans" w:hAnsi="Lucida Sans"/>
+          <w:lang w:val="en-US"/>
+        </w:rPr>
+      </w:pPr>
+    </w:p>
+    <w:p>
+      <w:pPr>
+        <w:spacing w:line="240" w:lineRule="auto"/>
+        <w:rPr>
+          <w:rFonts w:ascii="Lucida Sans" w:hAnsi="Lucida Sans"/>
+          <w:b/>
+          <w:sz w:val="36"/>
+          <w:szCs w:val="36"/>
+          <w:lang w:val="en-US"/>
+        </w:rPr>
+      </w:pPr>
+      <w:r>
+        <w:rPr>
+          <w:rFonts w:ascii="Lucida Sans" w:hAnsi="Lucida Sans"/>
+          <w:b/>
+          <w:sz w:val="36"/>
+          <w:szCs w:val="36"/>
+          <w:lang w:val="en-US"/>
+        </w:rPr>
+        <w:t xml:space="preserve">GET </w:t>
+      </w:r>
+      <w:r>
+        <w:rPr>
+          <w:rFonts w:ascii="Lucida Sans" w:hAnsi="Lucida Sans"/>
+          <w:b/>
+          <w:sz w:val="36"/>
+          <w:szCs w:val="36"/>
+          <w:lang w:val="en-US"/>
+        </w:rPr>
+        <w:t>/</w:t>
+      </w:r>
+      <w:proofErr w:type="spellStart"/>
+      <w:r>
+        <w:rPr>
+          <w:rFonts w:ascii="Lucida Sans" w:hAnsi="Lucida Sans"/>
+          <w:b/>
+          <w:sz w:val="36"/>
+          <w:szCs w:val="36"/>
+          <w:lang w:val="en-US"/>
+        </w:rPr>
+        <w:t>api</w:t>
+      </w:r>
+      <w:proofErr w:type="spellEnd"/>
+      <w:r>
+        <w:rPr>
+          <w:rFonts w:ascii="Lucida Sans" w:hAnsi="Lucida Sans"/>
+          <w:b/>
+          <w:sz w:val="36"/>
+          <w:szCs w:val="36"/>
+          <w:lang w:val="en-US"/>
+        </w:rPr>
+        <w:t>/</w:t>
+      </w:r>
+      <w:r>
+        <w:rPr>
+          <w:rFonts w:ascii="Lucida Sans" w:hAnsi="Lucida Sans"/>
+          <w:b/>
+          <w:sz w:val="36"/>
+          <w:szCs w:val="36"/>
+          <w:lang w:val="en-US"/>
+        </w:rPr>
+        <w:t>patients</w:t>
+      </w:r>
+      <w:proofErr w:type="gramStart"/>
+      <w:r>
+        <w:rPr>
+          <w:rFonts w:ascii="Lucida Sans" w:hAnsi="Lucida Sans"/>
+          <w:b/>
+          <w:sz w:val="36"/>
+          <w:szCs w:val="36"/>
+          <w:lang w:val="en-US"/>
+        </w:rPr>
+        <w:t>/{</w:t>
+      </w:r>
+      <w:proofErr w:type="gramEnd"/>
+      <w:r>
+        <w:rPr>
+          <w:rFonts w:ascii="Lucida Sans" w:hAnsi="Lucida Sans"/>
+          <w:b/>
+          <w:sz w:val="36"/>
+          <w:szCs w:val="36"/>
+          <w:lang w:val="en-US"/>
+        </w:rPr>
+        <w:t>id}/appointments</w:t>
+      </w:r>
+    </w:p>
+    <w:p>
+      <w:pPr>
+        <w:spacing w:line="240" w:lineRule="auto"/>
+        <w:rPr>
+          <w:rFonts w:ascii="Lucida Sans" w:hAnsi="Lucida Sans"/>
+          <w:lang w:val="en-US"/>
+        </w:rPr>
+      </w:pPr>
+      <w:r>
+        <w:rPr>
+          <w:rFonts w:ascii="Lucida Sans" w:hAnsi="Lucida Sans"/>
+          <w:lang w:val="en-US"/>
+        </w:rPr>
+        <w:lastRenderedPageBreak/>
+        <w:t>Gets all patients’ appointments</w:t>
+      </w:r>
+    </w:p>
+    <w:p>
+      <w:pPr>
+        <w:spacing w:line="240" w:lineRule="auto"/>
+        <w:rPr>
+          <w:rFonts w:ascii="Lucida Sans" w:hAnsi="Lucida Sans"/>
+          <w:lang w:val="en-US"/>
+        </w:rPr>
+      </w:pPr>
+      <w:r>
+        <w:rPr>
+          <w:rFonts w:ascii="Lucida Sans" w:hAnsi="Lucida Sans"/>
+          <w:lang w:val="en-US"/>
+        </w:rPr>
+        <w:t>Status code:</w:t>
+      </w:r>
+    </w:p>
+    <w:p>
+      <w:pPr>
+        <w:pStyle w:val="ListParagraph"/>
+        <w:numPr>
+          <w:ilvl w:val="0"/>
+          <w:numId w:val="1"/>
+        </w:numPr>
+        <w:spacing w:line="240" w:lineRule="auto"/>
+        <w:rPr>
+          <w:rFonts w:ascii="Lucida Sans" w:hAnsi="Lucida Sans"/>
+          <w:lang w:val="en-US"/>
+        </w:rPr>
+      </w:pPr>
+      <w:r>
+        <w:rPr>
+          <w:rFonts w:ascii="Lucida Sans" w:hAnsi="Lucida Sans"/>
+          <w:lang w:val="en-US"/>
+        </w:rPr>
+        <w:t>401 – unauthorized</w:t>
+      </w:r>
+    </w:p>
+    <w:p>
+      <w:pPr>
+        <w:pStyle w:val="ListParagraph"/>
+        <w:numPr>
+          <w:ilvl w:val="0"/>
+          <w:numId w:val="1"/>
+        </w:numPr>
+        <w:spacing w:line="240" w:lineRule="auto"/>
+        <w:rPr>
+          <w:rFonts w:ascii="Lucida Sans" w:hAnsi="Lucida Sans"/>
+          <w:lang w:val="en-US"/>
+        </w:rPr>
+      </w:pPr>
+      <w:r>
+        <w:rPr>
+          <w:rFonts w:ascii="Lucida Sans" w:hAnsi="Lucida Sans"/>
+          <w:lang w:val="en-US"/>
+        </w:rPr>
+        <w:t>200 – OK</w:t>
+      </w:r>
+    </w:p>
+    <w:p>
+      <w:pPr>
+        <w:spacing w:after="0" w:line="240" w:lineRule="auto"/>
+        <w:rPr>
+          <w:rFonts w:ascii="Lucida Sans" w:hAnsi="Lucida Sans"/>
+          <w:lang w:val="en-US"/>
+        </w:rPr>
+      </w:pPr>
+      <w:r>
+        <w:rPr>
+          <w:rFonts w:ascii="Lucida Sans" w:hAnsi="Lucida Sans"/>
+          <w:lang w:val="en-US"/>
+        </w:rPr>
+        <w:t>Sample response:</w:t>
+      </w:r>
+    </w:p>
+    <w:p>
+      <w:pPr>
+        <w:spacing w:line="240" w:lineRule="auto"/>
+        <w:rPr>
+          <w:rFonts w:ascii="Lucida Sans" w:hAnsi="Lucida Sans"/>
+          <w:noProof/>
+          <w:lang w:val="en-US"/>
+        </w:rPr>
+      </w:pPr>
+      <w:r>
+        <w:rPr>
+          <w:rFonts w:ascii="Lucida Sans" w:hAnsi="Lucida Sans"/>
+          <w:noProof/>
+          <w:lang w:val="en-US"/>
+        </w:rPr>
+        <w:t>[</w:t>
+      </w:r>
+    </w:p>
+    <w:p>
+      <w:pPr>
+        <w:spacing w:after="0" w:line="240" w:lineRule="auto"/>
+        <w:rPr>
+          <w:rFonts w:ascii="Lucida Sans" w:hAnsi="Lucida Sans"/>
+          <w:noProof/>
+          <w:lang w:val="en-US"/>
+        </w:rPr>
+      </w:pPr>
+      <w:r>
+        <w:rPr>
+          <w:rFonts w:ascii="Lucida Sans" w:hAnsi="Lucida Sans"/>
+          <w:noProof/>
+          <w:lang w:val="en-US"/>
+        </w:rPr>
+        <w:t xml:space="preserve">  {</w:t>
+      </w:r>
+    </w:p>
+    <w:p>
+      <w:pPr>
+        <w:spacing w:after="0" w:line="240" w:lineRule="auto"/>
+        <w:rPr>
+          <w:rFonts w:ascii="Lucida Sans" w:hAnsi="Lucida Sans"/>
+          <w:noProof/>
+          <w:lang w:val="en-US"/>
+        </w:rPr>
+      </w:pPr>
+      <w:r>
+        <w:rPr>
+          <w:rFonts w:ascii="Lucida Sans" w:hAnsi="Lucida Sans"/>
+          <w:noProof/>
+          <w:lang w:val="en-US"/>
+        </w:rPr>
+        <w:t xml:space="preserve">    "id": 1,</w:t>
+      </w:r>
+    </w:p>
+    <w:p>
+      <w:pPr>
+        <w:spacing w:after="0" w:line="240" w:lineRule="auto"/>
+        <w:rPr>
+          <w:rFonts w:ascii="Lucida Sans" w:hAnsi="Lucida Sans"/>
+          <w:noProof/>
+          <w:lang w:val="en-US"/>
+        </w:rPr>
+      </w:pPr>
+      <w:r>
+        <w:rPr>
+          <w:rFonts w:ascii="Lucida Sans" w:hAnsi="Lucida Sans"/>
+          <w:noProof/>
+          <w:lang w:val="en-US"/>
+        </w:rPr>
+        <w:t xml:space="preserve">    "note": "test",</w:t>
+      </w:r>
+    </w:p>
+    <w:p>
+      <w:pPr>
+        <w:spacing w:after="0" w:line="240" w:lineRule="auto"/>
+        <w:rPr>
+          <w:rFonts w:ascii="Lucida Sans" w:hAnsi="Lucida Sans"/>
+          <w:noProof/>
+          <w:lang w:val="en-US"/>
+        </w:rPr>
+      </w:pPr>
+      <w:r>
+        <w:rPr>
+          <w:rFonts w:ascii="Lucida Sans" w:hAnsi="Lucida Sans"/>
+          <w:noProof/>
+          <w:lang w:val="en-US"/>
+        </w:rPr>
+        <w:t xml:space="preserve">    "doctor": {</w:t>
+      </w:r>
+    </w:p>
+    <w:p>
+      <w:pPr>
+        <w:spacing w:after="0" w:line="240" w:lineRule="auto"/>
+        <w:rPr>
+          <w:rFonts w:ascii="Lucida Sans" w:hAnsi="Lucida Sans"/>
+          <w:noProof/>
+          <w:lang w:val="en-US"/>
+        </w:rPr>
+      </w:pPr>
+      <w:r>
+        <w:rPr>
+          <w:rFonts w:ascii="Lucida Sans" w:hAnsi="Lucida Sans"/>
+          <w:noProof/>
+          <w:lang w:val="en-US"/>
+        </w:rPr>
+        <w:t xml:space="preserve">      "id": 1,</w:t>
+      </w:r>
+    </w:p>
+    <w:p>
+      <w:pPr>
+        <w:spacing w:after="0" w:line="240" w:lineRule="auto"/>
+        <w:rPr>
+          <w:rFonts w:ascii="Lucida Sans" w:hAnsi="Lucida Sans"/>
+          <w:noProof/>
+          <w:lang w:val="en-US"/>
+        </w:rPr>
+      </w:pPr>
+      <w:r>
+        <w:rPr>
+          <w:rFonts w:ascii="Lucida Sans" w:hAnsi="Lucida Sans"/>
+          <w:noProof/>
+          <w:lang w:val="en-US"/>
+        </w:rPr>
+        <w:t xml:space="preserve">      "firstName": "doctor",</w:t>
+      </w:r>
+    </w:p>
+    <w:p>
+      <w:pPr>
+        <w:spacing w:after="0" w:line="240" w:lineRule="auto"/>
+        <w:rPr>
+          <w:rFonts w:ascii="Lucida Sans" w:hAnsi="Lucida Sans"/>
+          <w:noProof/>
+          <w:lang w:val="en-US"/>
+        </w:rPr>
+      </w:pPr>
+      <w:r>
+        <w:rPr>
+          <w:rFonts w:ascii="Lucida Sans" w:hAnsi="Lucida Sans"/>
+          <w:noProof/>
+          <w:lang w:val="en-US"/>
+        </w:rPr>
+        <w:t xml:space="preserve">      "lastName": "who",</w:t>
+      </w:r>
+    </w:p>
+    <w:p>
+      <w:pPr>
+        <w:spacing w:after="0" w:line="240" w:lineRule="auto"/>
+        <w:rPr>
+          <w:rFonts w:ascii="Lucida Sans" w:hAnsi="Lucida Sans"/>
+          <w:noProof/>
+          <w:lang w:val="en-US"/>
+        </w:rPr>
+      </w:pPr>
+      <w:r>
+        <w:rPr>
+          <w:rFonts w:ascii="Lucida Sans" w:hAnsi="Lucida Sans"/>
+          <w:noProof/>
+          <w:lang w:val="en-US"/>
+        </w:rPr>
+        <w:t xml:space="preserve">      "email": "doctor@who.sk",</w:t>
+      </w:r>
+    </w:p>
+    <w:p>
+      <w:pPr>
+        <w:spacing w:after="0" w:line="240" w:lineRule="auto"/>
+        <w:rPr>
+          <w:rFonts w:ascii="Lucida Sans" w:hAnsi="Lucida Sans"/>
+          <w:noProof/>
+          <w:lang w:val="en-US"/>
+        </w:rPr>
+      </w:pPr>
+      <w:r>
+        <w:rPr>
+          <w:rFonts w:ascii="Lucida Sans" w:hAnsi="Lucida Sans"/>
+          <w:noProof/>
+          <w:lang w:val="en-US"/>
+        </w:rPr>
+        <w:t xml:space="preserve">      "userName": "doctorwho",</w:t>
+      </w:r>
+    </w:p>
+    <w:p>
+      <w:pPr>
+        <w:spacing w:after="0" w:line="240" w:lineRule="auto"/>
+        <w:rPr>
+          <w:rFonts w:ascii="Lucida Sans" w:hAnsi="Lucida Sans"/>
+          <w:noProof/>
+          <w:lang w:val="en-US"/>
+        </w:rPr>
+      </w:pPr>
+      <w:r>
+        <w:rPr>
+          <w:rFonts w:ascii="Lucida Sans" w:hAnsi="Lucida Sans"/>
+          <w:noProof/>
+          <w:lang w:val="en-US"/>
+        </w:rPr>
+        <w:t xml:space="preserve">      "registrationDate": "2017-05-04",</w:t>
+      </w:r>
+    </w:p>
+    <w:p>
+      <w:pPr>
+        <w:spacing w:after="0" w:line="240" w:lineRule="auto"/>
+        <w:rPr>
+          <w:rFonts w:ascii="Lucida Sans" w:hAnsi="Lucida Sans"/>
+          <w:noProof/>
+          <w:lang w:val="en-US"/>
+        </w:rPr>
+      </w:pPr>
+      <w:r>
+        <w:rPr>
+          <w:rFonts w:ascii="Lucida Sans" w:hAnsi="Lucida Sans"/>
+          <w:noProof/>
+          <w:lang w:val="en-US"/>
+        </w:rPr>
+        <w:t xml:space="preserve">      "likes": 10,</w:t>
+      </w:r>
+    </w:p>
+    <w:p>
+      <w:pPr>
+        <w:spacing w:after="0" w:line="240" w:lineRule="auto"/>
+        <w:rPr>
+          <w:rFonts w:ascii="Lucida Sans" w:hAnsi="Lucida Sans"/>
+          <w:noProof/>
+          <w:lang w:val="en-US"/>
+        </w:rPr>
+      </w:pPr>
+      <w:r>
+        <w:rPr>
+          <w:rFonts w:ascii="Lucida Sans" w:hAnsi="Lucida Sans"/>
+          <w:noProof/>
+          <w:lang w:val="en-US"/>
+        </w:rPr>
+        <w:t xml:space="preserve">      "specialization": "DENTIST",</w:t>
+      </w:r>
+    </w:p>
+    <w:p>
+      <w:pPr>
+        <w:spacing w:after="0" w:line="240" w:lineRule="auto"/>
+        <w:rPr>
+          <w:rFonts w:ascii="Lucida Sans" w:hAnsi="Lucida Sans"/>
+          <w:noProof/>
+          <w:lang w:val="en-US"/>
+        </w:rPr>
+      </w:pPr>
+      <w:r>
+        <w:rPr>
+          <w:rFonts w:ascii="Lucida Sans" w:hAnsi="Lucida Sans"/>
+          <w:noProof/>
+          <w:lang w:val="en-US"/>
+        </w:rPr>
+        <w:t xml:space="preserve">      "phone": "0949473196",</w:t>
+      </w:r>
+    </w:p>
+    <w:p>
+      <w:pPr>
+        <w:spacing w:after="0" w:line="240" w:lineRule="auto"/>
+        <w:rPr>
+          <w:rFonts w:ascii="Lucida Sans" w:hAnsi="Lucida Sans"/>
+          <w:noProof/>
+          <w:lang w:val="en-US"/>
+        </w:rPr>
+      </w:pPr>
+      <w:r>
+        <w:rPr>
+          <w:rFonts w:ascii="Lucida Sans" w:hAnsi="Lucida Sans"/>
+          <w:noProof/>
+          <w:lang w:val="en-US"/>
+        </w:rPr>
+        <w:t xml:space="preserve">      "blocked": true,</w:t>
+      </w:r>
+    </w:p>
+    <w:p>
+      <w:pPr>
+        <w:spacing w:after="0" w:line="240" w:lineRule="auto"/>
+        <w:rPr>
+          <w:rFonts w:ascii="Lucida Sans" w:hAnsi="Lucida Sans"/>
+          <w:noProof/>
+          <w:lang w:val="en-US"/>
+        </w:rPr>
+      </w:pPr>
+      <w:r>
+        <w:rPr>
+          <w:rFonts w:ascii="Lucida Sans" w:hAnsi="Lucida Sans"/>
+          <w:noProof/>
+          <w:lang w:val="en-US"/>
+        </w:rPr>
+        <w:t xml:space="preserve">      "approved": true</w:t>
+      </w:r>
+    </w:p>
+    <w:p>
+      <w:pPr>
+        <w:spacing w:after="0" w:line="240" w:lineRule="auto"/>
+        <w:rPr>
+          <w:rFonts w:ascii="Lucida Sans" w:hAnsi="Lucida Sans"/>
+          <w:noProof/>
+          <w:lang w:val="en-US"/>
+        </w:rPr>
+      </w:pPr>
+      <w:r>
+        <w:rPr>
+          <w:rFonts w:ascii="Lucida Sans" w:hAnsi="Lucida Sans"/>
+          <w:noProof/>
+          <w:lang w:val="en-US"/>
+        </w:rPr>
+        <w:t xml:space="preserve">    },</w:t>
+      </w:r>
+    </w:p>
+    <w:p>
+      <w:pPr>
+        <w:spacing w:after="0" w:line="240" w:lineRule="auto"/>
+        <w:rPr>
+          <w:rFonts w:ascii="Lucida Sans" w:hAnsi="Lucida Sans"/>
+          <w:noProof/>
+          <w:lang w:val="en-US"/>
+        </w:rPr>
+      </w:pPr>
+      <w:r>
+        <w:rPr>
+          <w:rFonts w:ascii="Lucida Sans" w:hAnsi="Lucida Sans"/>
+          <w:noProof/>
+          <w:lang w:val="en-US"/>
+        </w:rPr>
+        <w:t xml:space="preserve">    "time": "13:54:59",</w:t>
+      </w:r>
+    </w:p>
+    <w:p>
+      <w:pPr>
+        <w:spacing w:after="0" w:line="240" w:lineRule="auto"/>
+        <w:rPr>
+          <w:rFonts w:ascii="Lucida Sans" w:hAnsi="Lucida Sans"/>
+          <w:noProof/>
+          <w:lang w:val="en-US"/>
+        </w:rPr>
+      </w:pPr>
+      <w:r>
+        <w:rPr>
+          <w:rFonts w:ascii="Lucida Sans" w:hAnsi="Lucida Sans"/>
+          <w:noProof/>
+          <w:lang w:val="en-US"/>
+        </w:rPr>
+        <w:t xml:space="preserve">    "date": "2017-05-05"</w:t>
+      </w:r>
+    </w:p>
+    <w:p>
+      <w:pPr>
+        <w:spacing w:after="0" w:line="240" w:lineRule="auto"/>
+        <w:rPr>
+          <w:rFonts w:ascii="Lucida Sans" w:hAnsi="Lucida Sans"/>
+          <w:noProof/>
+          <w:lang w:val="en-US"/>
+        </w:rPr>
+      </w:pPr>
+      <w:r>
+        <w:rPr>
+          <w:rFonts w:ascii="Lucida Sans" w:hAnsi="Lucida Sans"/>
+          <w:noProof/>
+          <w:lang w:val="en-US"/>
+        </w:rPr>
+        <w:t xml:space="preserve">  }</w:t>
+      </w:r>
+    </w:p>
+    <w:p>
+      <w:pPr>
+        <w:spacing w:line="240" w:lineRule="auto"/>
+        <w:rPr>
+          <w:rFonts w:ascii="Lucida Sans" w:hAnsi="Lucida Sans"/>
+          <w:noProof/>
+          <w:lang w:val="en-US"/>
+        </w:rPr>
+      </w:pPr>
+      <w:r>
+        <w:rPr>
+          <w:rFonts w:ascii="Lucida Sans" w:hAnsi="Lucida Sans"/>
+          <w:noProof/>
+          <w:lang w:val="en-US"/>
+        </w:rPr>
+        <w:t>]</w:t>
+      </w:r>
+    </w:p>
+    <w:p>
+      <w:pPr>
+        <w:spacing w:line="240" w:lineRule="auto"/>
+        <w:rPr>
+          <w:rFonts w:ascii="Lucida Sans" w:hAnsi="Lucida Sans"/>
+          <w:b/>
+          <w:sz w:val="36"/>
+          <w:szCs w:val="36"/>
+          <w:lang w:val="en-US"/>
+        </w:rPr>
+      </w:pPr>
+      <w:r>
+        <w:rPr>
+          <w:rFonts w:ascii="Lucida Sans" w:hAnsi="Lucida Sans"/>
+          <w:b/>
+          <w:sz w:val="36"/>
+          <w:szCs w:val="36"/>
+          <w:lang w:val="en-US"/>
+        </w:rPr>
+        <w:t xml:space="preserve">PUT </w:t>
+      </w:r>
+      <w:r>
+        <w:rPr>
+          <w:rFonts w:ascii="Lucida Sans" w:hAnsi="Lucida Sans"/>
+          <w:b/>
+          <w:sz w:val="36"/>
+          <w:szCs w:val="36"/>
+          <w:lang w:val="en-US"/>
+        </w:rPr>
+        <w:t>/</w:t>
+      </w:r>
+      <w:proofErr w:type="spellStart"/>
+      <w:r>
+        <w:rPr>
+          <w:rFonts w:ascii="Lucida Sans" w:hAnsi="Lucida Sans"/>
+          <w:b/>
+          <w:sz w:val="36"/>
+          <w:szCs w:val="36"/>
+          <w:lang w:val="en-US"/>
+        </w:rPr>
+        <w:t>api</w:t>
+      </w:r>
+      <w:proofErr w:type="spellEnd"/>
+      <w:r>
+        <w:rPr>
+          <w:rFonts w:ascii="Lucida Sans" w:hAnsi="Lucida Sans"/>
+          <w:b/>
+          <w:sz w:val="36"/>
+          <w:szCs w:val="36"/>
+          <w:lang w:val="en-US"/>
+        </w:rPr>
+        <w:t>/</w:t>
+      </w:r>
+      <w:r>
+        <w:rPr>
+          <w:rFonts w:ascii="Lucida Sans" w:hAnsi="Lucida Sans"/>
+          <w:b/>
+          <w:sz w:val="36"/>
+          <w:szCs w:val="36"/>
+          <w:lang w:val="en-US"/>
+        </w:rPr>
+        <w:t>patients</w:t>
+      </w:r>
+      <w:proofErr w:type="gramStart"/>
+      <w:r>
+        <w:rPr>
+          <w:rFonts w:ascii="Lucida Sans" w:hAnsi="Lucida Sans"/>
+          <w:b/>
+          <w:sz w:val="36"/>
+          <w:szCs w:val="36"/>
+          <w:lang w:val="en-US"/>
+        </w:rPr>
+        <w:t>/{</w:t>
+      </w:r>
+      <w:proofErr w:type="gramEnd"/>
+      <w:r>
+        <w:rPr>
+          <w:rFonts w:ascii="Lucida Sans" w:hAnsi="Lucida Sans"/>
+          <w:b/>
+          <w:sz w:val="36"/>
+          <w:szCs w:val="36"/>
+          <w:lang w:val="en-US"/>
+        </w:rPr>
+        <w:t>id}/blocked</w:t>
+      </w:r>
+    </w:p>
+    <w:p>
+      <w:pPr>
+        <w:spacing w:line="240" w:lineRule="auto"/>
+        <w:rPr>
+          <w:rFonts w:ascii="Lucida Sans" w:hAnsi="Lucida Sans"/>
+          <w:lang w:val="en-US"/>
+        </w:rPr>
+      </w:pPr>
+      <w:r>
+        <w:rPr>
+          <w:rFonts w:ascii="Lucida Sans" w:hAnsi="Lucida Sans"/>
+          <w:lang w:val="en-US"/>
+        </w:rPr>
+        <w:t xml:space="preserve">Blocks/unblocks selected </w:t>
+      </w:r>
+      <w:r>
+        <w:rPr>
+          <w:rFonts w:ascii="Lucida Sans" w:hAnsi="Lucida Sans"/>
+          <w:lang w:val="en-US"/>
+        </w:rPr>
+        <w:t>patient</w:t>
+      </w:r>
+    </w:p>
+    <w:p>
+      <w:pPr>
+        <w:spacing w:line="240" w:lineRule="auto"/>
+        <w:rPr>
+          <w:rFonts w:ascii="Lucida Sans" w:hAnsi="Lucida Sans"/>
+          <w:lang w:val="en-US"/>
+        </w:rPr>
+      </w:pPr>
+      <w:r>
+        <w:rPr>
+          <w:rFonts w:ascii="Lucida Sans" w:hAnsi="Lucida Sans"/>
+          <w:lang w:val="en-US"/>
+        </w:rPr>
+        <w:t>Status code:</w:t>
+      </w:r>
+    </w:p>
+    <w:p>
+      <w:pPr>
+        <w:pStyle w:val="ListParagraph"/>
+        <w:numPr>
+          <w:ilvl w:val="0"/>
+          <w:numId w:val="1"/>
+        </w:numPr>
+        <w:spacing w:line="240" w:lineRule="auto"/>
+        <w:rPr>
+          <w:rFonts w:ascii="Lucida Sans" w:hAnsi="Lucida Sans"/>
+          <w:lang w:val="en-US"/>
+        </w:rPr>
+      </w:pPr>
+      <w:r>
+        <w:rPr>
+          <w:rFonts w:ascii="Lucida Sans" w:hAnsi="Lucida Sans"/>
+          <w:lang w:val="en-US"/>
+        </w:rPr>
+        <w:t>401 – unauthorized</w:t>
+      </w:r>
+    </w:p>
+    <w:p>
+      <w:pPr>
+        <w:pStyle w:val="ListParagraph"/>
+        <w:numPr>
+          <w:ilvl w:val="0"/>
+          <w:numId w:val="1"/>
+        </w:numPr>
+        <w:spacing w:line="240" w:lineRule="auto"/>
+        <w:rPr>
+          <w:rFonts w:ascii="Lucida Sans" w:hAnsi="Lucida Sans"/>
+          <w:lang w:val="en-US"/>
+        </w:rPr>
+      </w:pPr>
+      <w:r>
+        <w:rPr>
+          <w:rFonts w:ascii="Lucida Sans" w:hAnsi="Lucida Sans"/>
+          <w:lang w:val="en-US"/>
+        </w:rPr>
         <w:t>204 – OK</w:t>
       </w:r>
     </w:p>
@@ -7917,8 +8633,6 @@
         </w:rPr>
         <w:t>}</w:t>
       </w:r>
-      <w:bookmarkStart w:id="0" w:name="_GoBack"/>
-      <w:bookmarkEnd w:id="0"/>
     </w:p>
     <w:sectPr>
       <w:pgSz w:w="11906" w:h="16838"/>

</xml_diff>

<commit_message>
Admin is able to update: firstName, lastName, password, email not userName as previously. For more information read api documentation
</commit_message>
<xml_diff>
--- a/api_documentation/DocGL API description.docx
+++ b/api_documentation/DocGL API description.docx
@@ -2344,7 +2344,7 @@
           <w:rFonts w:ascii="Lucida Sans" w:hAnsi="Lucida Sans"/>
           <w:lang w:val="en-US"/>
         </w:rPr>
-        <w:t>userName</w:t>
+        <w:t>firstName</w:t>
       </w:r>
       <w:proofErr w:type="spellEnd"/>
       <w:proofErr w:type="gramEnd"/>
@@ -2361,7 +2361,7 @@
           <w:rFonts w:ascii="Lucida Sans" w:hAnsi="Lucida Sans"/>
           <w:lang w:val="en-US"/>
         </w:rPr>
-        <w:t>rastobutton</w:t>
+        <w:t>rasto</w:t>
       </w:r>
       <w:proofErr w:type="spellEnd"/>
       <w:r>
@@ -2370,6 +2370,41 @@
           <w:lang w:val="en-US"/>
         </w:rPr>
         <w:t>",</w:t>
+      </w:r>
+    </w:p>
+    <w:p>
+      <w:pPr>
+        <w:spacing w:after="0" w:line="240" w:lineRule="auto"/>
+        <w:rPr>
+          <w:rFonts w:ascii="Lucida Sans" w:hAnsi="Lucida Sans"/>
+          <w:lang w:val="en-US"/>
+        </w:rPr>
+      </w:pPr>
+      <w:r>
+        <w:rPr>
+          <w:rFonts w:ascii="Lucida Sans" w:hAnsi="Lucida Sans"/>
+          <w:lang w:val="en-US"/>
+        </w:rPr>
+        <w:tab/>
+        <w:t>“</w:t>
+      </w:r>
+      <w:proofErr w:type="spellStart"/>
+      <w:proofErr w:type="gramStart"/>
+      <w:r>
+        <w:rPr>
+          <w:rFonts w:ascii="Lucida Sans" w:hAnsi="Lucida Sans"/>
+          <w:lang w:val="en-US"/>
+        </w:rPr>
+        <w:t>lastName</w:t>
+      </w:r>
+      <w:proofErr w:type="spellEnd"/>
+      <w:proofErr w:type="gramEnd"/>
+      <w:r>
+        <w:rPr>
+          <w:rFonts w:ascii="Lucida Sans" w:hAnsi="Lucida Sans"/>
+          <w:lang w:val="en-US"/>
+        </w:rPr>
+        <w:t>” : “button”,</w:t>
       </w:r>
     </w:p>
     <w:p>
@@ -2435,7 +2470,21 @@
           <w:rFonts w:ascii="Lucida Sans" w:hAnsi="Lucida Sans"/>
           <w:lang w:val="en-US"/>
         </w:rPr>
-        <w:t>" : "admin"</w:t>
+        <w:t>" : "</w:t>
+      </w:r>
+      <w:r>
+        <w:rPr>
+          <w:rFonts w:ascii="Lucida Sans" w:hAnsi="Lucida Sans"/>
+          <w:lang w:val="en-US"/>
+        </w:rPr>
+        <w:t>rasto@button.sk</w:t>
+      </w:r>
+      <w:r>
+        <w:rPr>
+          <w:rFonts w:ascii="Lucida Sans" w:hAnsi="Lucida Sans"/>
+          <w:lang w:val="en-US"/>
+        </w:rPr>
+        <w:t>"</w:t>
       </w:r>
     </w:p>
     <w:p>
@@ -2517,6 +2566,8 @@
         </w:rPr>
         <w:t>": 1,</w:t>
       </w:r>
+      <w:bookmarkStart w:id="0" w:name="_GoBack"/>
+      <w:bookmarkEnd w:id="0"/>
     </w:p>
     <w:p>
       <w:pPr>
@@ -2768,6 +2819,7 @@
           <w:rFonts w:ascii="Lucida Sans" w:hAnsi="Lucida Sans"/>
           <w:lang w:val="en-US"/>
         </w:rPr>
+        <w:lastRenderedPageBreak/>
         <w:t>If any field is empty, the value will not be updated.</w:t>
       </w:r>
     </w:p>
@@ -3784,6 +3836,7 @@
           <w:rFonts w:ascii="Lucida Sans" w:hAnsi="Lucida Sans"/>
           <w:lang w:val="en-US"/>
         </w:rPr>
+        <w:lastRenderedPageBreak/>
         <w:t xml:space="preserve">    "</w:t>
       </w:r>
       <w:proofErr w:type="gramStart"/>
@@ -3816,7 +3869,6 @@
           <w:rFonts w:ascii="Lucida Sans" w:hAnsi="Lucida Sans"/>
           <w:lang w:val="en-US"/>
         </w:rPr>
-        <w:lastRenderedPageBreak/>
         <w:t xml:space="preserve">    "</w:t>
       </w:r>
       <w:proofErr w:type="gramStart"/>
@@ -4893,6 +4945,7 @@
           <w:rFonts w:ascii="Lucida Sans" w:hAnsi="Lucida Sans"/>
           <w:lang w:val="en-US"/>
         </w:rPr>
+        <w:lastRenderedPageBreak/>
         <w:t>401 – unauthorized</w:t>
       </w:r>
     </w:p>
@@ -4914,7 +4967,6 @@
           <w:rFonts w:ascii="Lucida Sans" w:hAnsi="Lucida Sans"/>
           <w:lang w:val="en-US"/>
         </w:rPr>
-        <w:lastRenderedPageBreak/>
         <w:t>200 – OK</w:t>
       </w:r>
     </w:p>
@@ -5854,6 +5906,7 @@
           <w:noProof/>
           <w:lang w:val="en-US"/>
         </w:rPr>
+        <w:lastRenderedPageBreak/>
         <w:t>{</w:t>
       </w:r>
     </w:p>
@@ -5872,7 +5925,6 @@
           <w:noProof/>
           <w:lang w:val="en-US"/>
         </w:rPr>
-        <w:lastRenderedPageBreak/>
         <w:t xml:space="preserve">  </w:t>
       </w:r>
       <w:r>
@@ -5921,17 +5973,7 @@
           <w:szCs w:val="36"/>
           <w:lang w:val="en-US"/>
         </w:rPr>
-        <w:t>GET</w:t>
-      </w:r>
-      <w:r>
-        <w:rPr>
-          <w:rFonts w:ascii="Lucida Sans" w:hAnsi="Lucida Sans"/>
-          <w:b/>
-          <w:sz w:val="36"/>
-          <w:szCs w:val="36"/>
-          <w:lang w:val="en-US"/>
-        </w:rPr>
-        <w:t xml:space="preserve"> </w:t>
+        <w:t xml:space="preserve">GET </w:t>
       </w:r>
       <w:r>
         <w:rPr>
@@ -6071,44 +6113,23 @@
           <w:rFonts w:ascii="Lucida Sans" w:hAnsi="Lucida Sans"/>
           <w:lang w:val="en-US"/>
         </w:rPr>
-        <w:t>200</w:t>
-      </w:r>
-      <w:r>
-        <w:rPr>
-          <w:rFonts w:ascii="Lucida Sans" w:hAnsi="Lucida Sans"/>
-          <w:lang w:val="en-US"/>
-        </w:rPr>
-        <w:t xml:space="preserve"> – OK</w:t>
-      </w:r>
-    </w:p>
-    <w:p>
-      <w:pPr>
-        <w:spacing w:after="0" w:line="240" w:lineRule="auto"/>
-        <w:rPr>
-          <w:rFonts w:ascii="Lucida Sans" w:hAnsi="Lucida Sans"/>
-          <w:lang w:val="en-US"/>
-        </w:rPr>
-      </w:pPr>
-      <w:r>
-        <w:rPr>
-          <w:rFonts w:ascii="Lucida Sans" w:hAnsi="Lucida Sans"/>
-          <w:lang w:val="en-US"/>
-        </w:rPr>
-        <w:t xml:space="preserve">Sample </w:t>
-      </w:r>
-      <w:r>
-        <w:rPr>
-          <w:rFonts w:ascii="Lucida Sans" w:hAnsi="Lucida Sans"/>
-          <w:lang w:val="en-US"/>
-        </w:rPr>
-        <w:t>response</w:t>
-      </w:r>
-      <w:r>
-        <w:rPr>
-          <w:rFonts w:ascii="Lucida Sans" w:hAnsi="Lucida Sans"/>
-          <w:lang w:val="en-US"/>
-        </w:rPr>
-        <w:t>:</w:t>
+        <w:t>200 – OK</w:t>
+      </w:r>
+    </w:p>
+    <w:p>
+      <w:pPr>
+        <w:spacing w:after="0" w:line="240" w:lineRule="auto"/>
+        <w:rPr>
+          <w:rFonts w:ascii="Lucida Sans" w:hAnsi="Lucida Sans"/>
+          <w:lang w:val="en-US"/>
+        </w:rPr>
+      </w:pPr>
+      <w:r>
+        <w:rPr>
+          <w:rFonts w:ascii="Lucida Sans" w:hAnsi="Lucida Sans"/>
+          <w:lang w:val="en-US"/>
+        </w:rPr>
+        <w:t>Sample response:</w:t>
       </w:r>
     </w:p>
     <w:p>
@@ -6361,27 +6382,7 @@
           <w:szCs w:val="36"/>
           <w:lang w:val="en-US"/>
         </w:rPr>
-        <w:t>P</w:t>
-      </w:r>
-      <w:r>
-        <w:rPr>
-          <w:rFonts w:ascii="Lucida Sans" w:hAnsi="Lucida Sans"/>
-          <w:b/>
-          <w:sz w:val="36"/>
-          <w:szCs w:val="36"/>
-          <w:lang w:val="en-US"/>
-        </w:rPr>
-        <w:t>OST</w:t>
-      </w:r>
-      <w:r>
-        <w:rPr>
-          <w:rFonts w:ascii="Lucida Sans" w:hAnsi="Lucida Sans"/>
-          <w:b/>
-          <w:sz w:val="36"/>
-          <w:szCs w:val="36"/>
-          <w:lang w:val="en-US"/>
-        </w:rPr>
-        <w:t xml:space="preserve"> </w:t>
+        <w:t xml:space="preserve">POST </w:t>
       </w:r>
       <w:r>
         <w:rPr>
@@ -6777,8 +6778,6 @@
         </w:rPr>
         <w:t>}</w:t>
       </w:r>
-      <w:bookmarkStart w:id="0" w:name="_GoBack"/>
-      <w:bookmarkEnd w:id="0"/>
     </w:p>
     <w:p>
       <w:pPr>

</xml_diff>